<commit_message>
Small typo fix before sending to the journal
</commit_message>
<xml_diff>
--- a/rendered/preprint.docx
+++ b/rendered/preprint.docx
@@ -4728,7 +4728,7 @@
         <w:t xml:space="preserve"> </w:t>
       </w:r>
       <w:r>
-        <w:t xml:space="preserve">((</w:t>
+        <w:t xml:space="preserve">(</w:t>
       </w:r>
       <w:hyperlink r:id="rId28">
         <w:r>
@@ -7919,31 +7919,31 @@
         <w:t xml:space="preserve">)</w:t>
       </w:r>
       <w:r>
-        <w:t xml:space="preserve">). In this paper we aimed to better understand how jSDM</w:t>
-      </w:r>
-      <w:r>
-        <w:t xml:space="preserve"> </w:t>
-      </w:r>
-      <w:r>
-        <w:t xml:space="preserve">performance varies depending on the type of information included</w:t>
-      </w:r>
-      <w:r>
-        <w:t xml:space="preserve"> </w:t>
-      </w:r>
-      <w:r>
-        <w:t xml:space="preserve">(i.e. phylogeny, traits or data on non-target species). While jSDMs have</w:t>
-      </w:r>
-      <w:r>
-        <w:t xml:space="preserve"> </w:t>
-      </w:r>
-      <w:r>
-        <w:t xml:space="preserve">two main goals, i.e. explaining and predicting species distribution and</w:t>
-      </w:r>
-      <w:r>
-        <w:t xml:space="preserve"> </w:t>
-      </w:r>
-      <w:r>
-        <w:t xml:space="preserve">community composition across space and/or time</w:t>
+        <w:t xml:space="preserve">). In this paper we investigated how jSDM performance</w:t>
+      </w:r>
+      <w:r>
+        <w:t xml:space="preserve"> </w:t>
+      </w:r>
+      <w:r>
+        <w:t xml:space="preserve">varies depending on the type of information included (i.e. phylogeny,</w:t>
+      </w:r>
+      <w:r>
+        <w:t xml:space="preserve"> </w:t>
+      </w:r>
+      <w:r>
+        <w:t xml:space="preserve">traits or data on non-target species). While jSDMs have two main goals,</w:t>
+      </w:r>
+      <w:r>
+        <w:t xml:space="preserve"> </w:t>
+      </w:r>
+      <w:r>
+        <w:t xml:space="preserve">i.e. explaining and predicting species distribution and community</w:t>
+      </w:r>
+      <w:r>
+        <w:t xml:space="preserve"> </w:t>
+      </w:r>
+      <w:r>
+        <w:t xml:space="preserve">composition across space and/or time</w:t>
       </w:r>
       <w:r>
         <w:t xml:space="preserve"> </w:t>
@@ -7989,19 +7989,13 @@
         <w:t xml:space="preserve">)</w:t>
       </w:r>
       <w:r>
-        <w:t xml:space="preserve">, to</w:t>
-      </w:r>
-      <w:r>
-        <w:t xml:space="preserve"> </w:t>
-      </w:r>
-      <w:r>
-        <w:t xml:space="preserve">date, they have mostly been tested with regards to their predictive</w:t>
-      </w:r>
-      <w:r>
-        <w:t xml:space="preserve"> </w:t>
-      </w:r>
-      <w:r>
-        <w:t xml:space="preserve">power</w:t>
+        <w:t xml:space="preserve">, they have</w:t>
+      </w:r>
+      <w:r>
+        <w:t xml:space="preserve"> </w:t>
+      </w:r>
+      <w:r>
+        <w:t xml:space="preserve">mostly been tested with regards to their predictive power</w:t>
       </w:r>
       <w:r>
         <w:t xml:space="preserve"> </w:t>
@@ -8047,13 +8041,7 @@
         <w:t xml:space="preserve">)</w:t>
       </w:r>
       <w:r>
-        <w:t xml:space="preserve">, and to some extent in terms of parameter</w:t>
-      </w:r>
-      <w:r>
-        <w:t xml:space="preserve"> </w:t>
-      </w:r>
-      <w:r>
-        <w:t xml:space="preserve">estimates</w:t>
+        <w:t xml:space="preserve">, and to some extent in terms of parameter estimates</w:t>
       </w:r>
       <w:r>
         <w:t xml:space="preserve"> </w:t>
@@ -8099,13 +8087,7 @@
         <w:t xml:space="preserve">)</w:t>
       </w:r>
       <w:r>
-        <w:t xml:space="preserve">, but only when fitted on presence/absence</w:t>
-      </w:r>
-      <w:r>
-        <w:t xml:space="preserve"> </w:t>
-      </w:r>
-      <w:r>
-        <w:t xml:space="preserve">data</w:t>
+        <w:t xml:space="preserve">, but only when fitted on presence/absence data</w:t>
       </w:r>
       <w:r>
         <w:t xml:space="preserve"> </w:t>
@@ -8194,19 +8176,884 @@
         <w:t xml:space="preserve">)</w:t>
       </w:r>
       <w:r>
-        <w:t xml:space="preserve">. Yet, jSDMs are increasingly</w:t>
-      </w:r>
-      <w:r>
-        <w:t xml:space="preserve"> </w:t>
-      </w:r>
-      <w:r>
-        <w:t xml:space="preserve">fitted on abundance data (e.g.</w:t>
-      </w:r>
-      <w:r>
-        <w:t xml:space="preserve"> </w:t>
-      </w:r>
-      <w:r>
-        <w:t xml:space="preserve">Brimacombe</w:t>
+        <w:t xml:space="preserve">. Yet, jSDMs are increasingly fitted on</w:t>
+      </w:r>
+      <w:r>
+        <w:t xml:space="preserve"> </w:t>
+      </w:r>
+      <w:r>
+        <w:t xml:space="preserve">abundance data</w:t>
+      </w:r>
+      <w:r>
+        <w:t xml:space="preserve"> </w:t>
+      </w:r>
+      <w:r>
+        <w:t xml:space="preserve">(</w:t>
+      </w:r>
+      <w:hyperlink w:anchor="ref-Brimacombe_2020">
+        <w:r>
+          <w:rPr>
+            <w:rStyle w:val="Hyperlink"/>
+          </w:rPr>
+          <w:t xml:space="preserve">Brimacombe</w:t>
+        </w:r>
+        <w:r>
+          <w:rPr>
+            <w:rStyle w:val="Hyperlink"/>
+          </w:rPr>
+          <w:t xml:space="preserve"> </w:t>
+        </w:r>
+        <w:r>
+          <w:rPr>
+            <w:rStyle w:val="Hyperlink"/>
+            <w:iCs/>
+            <w:i/>
+          </w:rPr>
+          <w:t xml:space="preserve">et al.</w:t>
+        </w:r>
+        <w:r>
+          <w:rPr>
+            <w:rStyle w:val="Hyperlink"/>
+          </w:rPr>
+          <w:t xml:space="preserve"> </w:t>
+        </w:r>
+        <w:r>
+          <w:rPr>
+            <w:rStyle w:val="Hyperlink"/>
+          </w:rPr>
+          <w:t xml:space="preserve">2020</w:t>
+        </w:r>
+      </w:hyperlink>
+      <w:r>
+        <w:t xml:space="preserve">)</w:t>
+      </w:r>
+      <w:r>
+        <w:t xml:space="preserve"> </w:t>
+      </w:r>
+      <w:r>
+        <w:t xml:space="preserve">and for explanatory purposes</w:t>
+      </w:r>
+      <w:r>
+        <w:t xml:space="preserve"> </w:t>
+      </w:r>
+      <w:r>
+        <w:t xml:space="preserve">(</w:t>
+      </w:r>
+      <w:hyperlink w:anchor="ref-Abrego_2016">
+        <w:r>
+          <w:rPr>
+            <w:rStyle w:val="Hyperlink"/>
+          </w:rPr>
+          <w:t xml:space="preserve">Abrego</w:t>
+        </w:r>
+        <w:r>
+          <w:rPr>
+            <w:rStyle w:val="Hyperlink"/>
+          </w:rPr>
+          <w:t xml:space="preserve"> </w:t>
+        </w:r>
+        <w:r>
+          <w:rPr>
+            <w:rStyle w:val="Hyperlink"/>
+            <w:iCs/>
+            <w:i/>
+          </w:rPr>
+          <w:t xml:space="preserve">et al.</w:t>
+        </w:r>
+        <w:r>
+          <w:rPr>
+            <w:rStyle w:val="Hyperlink"/>
+          </w:rPr>
+          <w:t xml:space="preserve"> </w:t>
+        </w:r>
+        <w:r>
+          <w:rPr>
+            <w:rStyle w:val="Hyperlink"/>
+          </w:rPr>
+          <w:t xml:space="preserve">2017</w:t>
+        </w:r>
+      </w:hyperlink>
+      <w:r>
+        <w:t xml:space="preserve"> </w:t>
+      </w:r>
+      <w:r>
+        <w:t xml:space="preserve">;</w:t>
+      </w:r>
+      <w:r>
+        <w:t xml:space="preserve"> </w:t>
+      </w:r>
+      <w:hyperlink w:anchor="ref-Hakkila_2018">
+        <w:r>
+          <w:rPr>
+            <w:rStyle w:val="Hyperlink"/>
+          </w:rPr>
+          <w:t xml:space="preserve">Häkkilä</w:t>
+        </w:r>
+        <w:r>
+          <w:rPr>
+            <w:rStyle w:val="Hyperlink"/>
+          </w:rPr>
+          <w:t xml:space="preserve"> </w:t>
+        </w:r>
+        <w:r>
+          <w:rPr>
+            <w:rStyle w:val="Hyperlink"/>
+            <w:iCs/>
+            <w:i/>
+          </w:rPr>
+          <w:t xml:space="preserve">et al.</w:t>
+        </w:r>
+        <w:r>
+          <w:rPr>
+            <w:rStyle w:val="Hyperlink"/>
+          </w:rPr>
+          <w:t xml:space="preserve"> </w:t>
+        </w:r>
+        <w:r>
+          <w:rPr>
+            <w:rStyle w:val="Hyperlink"/>
+          </w:rPr>
+          <w:t xml:space="preserve">2018</w:t>
+        </w:r>
+      </w:hyperlink>
+      <w:r>
+        <w:t xml:space="preserve">)</w:t>
+      </w:r>
+      <w:r>
+        <w:t xml:space="preserve">. Hence, there is a mismatch between</w:t>
+      </w:r>
+      <w:r>
+        <w:t xml:space="preserve"> </w:t>
+      </w:r>
+      <w:r>
+        <w:t xml:space="preserve">current understanding of jSDMs performance and their application by</w:t>
+      </w:r>
+      <w:r>
+        <w:t xml:space="preserve"> </w:t>
+      </w:r>
+      <w:r>
+        <w:t xml:space="preserve">ecologists. Here, we consolidate the assessment of jSDMs performance</w:t>
+      </w:r>
+      <w:r>
+        <w:t xml:space="preserve"> </w:t>
+      </w:r>
+      <w:r>
+        <w:t xml:space="preserve">using complementary metrics and evaluation methods. We characterise how</w:t>
+      </w:r>
+      <w:r>
+        <w:t xml:space="preserve"> </w:t>
+      </w:r>
+      <w:r>
+        <w:t xml:space="preserve">different aspects of model performances vary with changes in model</w:t>
+      </w:r>
+      <w:r>
+        <w:t xml:space="preserve"> </w:t>
+      </w:r>
+      <w:r>
+        <w:t xml:space="preserve">structure related to the type of information considered, which can</w:t>
+      </w:r>
+      <w:r>
+        <w:t xml:space="preserve"> </w:t>
+      </w:r>
+      <w:r>
+        <w:t xml:space="preserve">affect interpretability and conclusions drawn from these models.</w:t>
+      </w:r>
+    </w:p>
+    <w:p>
+      <w:pPr>
+        <w:pStyle w:val="BodyText"/>
+      </w:pPr>
+      <w:r>
+        <w:t xml:space="preserve">We found that jSDM’s performance, in particular predictive power of</w:t>
+      </w:r>
+      <w:r>
+        <w:t xml:space="preserve"> </w:t>
+      </w:r>
+      <w:r>
+        <w:t xml:space="preserve">abundance models, most increased when including information related to</w:t>
+      </w:r>
+      <w:r>
+        <w:t xml:space="preserve"> </w:t>
+      </w:r>
+      <w:r>
+        <w:t xml:space="preserve">the 179 non-target species sampled alongside with the 99 polychaete</w:t>
+      </w:r>
+      <w:r>
+        <w:t xml:space="preserve"> </w:t>
+      </w:r>
+      <w:r>
+        <w:t xml:space="preserve">species of interest. Given HMSC hierarchical structure</w:t>
+      </w:r>
+      <w:r>
+        <w:t xml:space="preserve"> </w:t>
+      </w:r>
+      <w:r>
+        <w:t xml:space="preserve">(</w:t>
+      </w:r>
+      <w:hyperlink w:anchor="ref-Poggiato_2021">
+        <w:r>
+          <w:rPr>
+            <w:rStyle w:val="Hyperlink"/>
+          </w:rPr>
+          <w:t xml:space="preserve">Poggiato</w:t>
+        </w:r>
+        <w:r>
+          <w:rPr>
+            <w:rStyle w:val="Hyperlink"/>
+          </w:rPr>
+          <w:t xml:space="preserve"> </w:t>
+        </w:r>
+        <w:r>
+          <w:rPr>
+            <w:rStyle w:val="Hyperlink"/>
+            <w:iCs/>
+            <w:i/>
+          </w:rPr>
+          <w:t xml:space="preserve">et al.</w:t>
+        </w:r>
+        <w:r>
+          <w:rPr>
+            <w:rStyle w:val="Hyperlink"/>
+          </w:rPr>
+          <w:t xml:space="preserve"> </w:t>
+        </w:r>
+        <w:r>
+          <w:rPr>
+            <w:rStyle w:val="Hyperlink"/>
+          </w:rPr>
+          <w:t xml:space="preserve">2021</w:t>
+        </w:r>
+      </w:hyperlink>
+      <w:r>
+        <w:t xml:space="preserve">)</w:t>
+      </w:r>
+      <w:r>
+        <w:t xml:space="preserve">,</w:t>
+      </w:r>
+      <w:r>
+        <w:t xml:space="preserve"> </w:t>
+      </w:r>
+      <w:r>
+        <w:t xml:space="preserve">inclusion of monitoring data related to other species likely improves</w:t>
+      </w:r>
+      <w:r>
+        <w:t xml:space="preserve"> </w:t>
+      </w:r>
+      <w:r>
+        <w:t xml:space="preserve">model performance for the target assemblage by capturing relevant</w:t>
+      </w:r>
+      <w:r>
+        <w:t xml:space="preserve"> </w:t>
+      </w:r>
+      <w:r>
+        <w:t xml:space="preserve">drivers that are not explicitly considered. For instance, inclusion of</w:t>
+      </w:r>
+      <w:r>
+        <w:t xml:space="preserve"> </w:t>
+      </w:r>
+      <w:r>
+        <w:t xml:space="preserve">monitoring data for other species can help describe target species’</w:t>
+      </w:r>
+      <w:r>
+        <w:t xml:space="preserve"> </w:t>
+      </w:r>
+      <w:r>
+        <w:t xml:space="preserve">realised niche by accounting for ecological processes related to</w:t>
+      </w:r>
+      <w:r>
+        <w:t xml:space="preserve"> </w:t>
+      </w:r>
+      <w:r>
+        <w:t xml:space="preserve">environmental conditions (including trait-mediated responses) or biotic</w:t>
+      </w:r>
+      <w:r>
+        <w:t xml:space="preserve"> </w:t>
+      </w:r>
+      <w:r>
+        <w:t xml:space="preserve">interactions that are not explicitly captured otherwise</w:t>
+      </w:r>
+      <w:r>
+        <w:t xml:space="preserve"> </w:t>
+      </w:r>
+      <w:r>
+        <w:t xml:space="preserve">(</w:t>
+      </w:r>
+      <w:hyperlink w:anchor="ref-Ovaskainen_2017a">
+        <w:r>
+          <w:rPr>
+            <w:rStyle w:val="Hyperlink"/>
+          </w:rPr>
+          <w:t xml:space="preserve">Ovaskainen</w:t>
+        </w:r>
+        <w:r>
+          <w:rPr>
+            <w:rStyle w:val="Hyperlink"/>
+          </w:rPr>
+          <w:t xml:space="preserve"> </w:t>
+        </w:r>
+        <w:r>
+          <w:rPr>
+            <w:rStyle w:val="Hyperlink"/>
+            <w:iCs/>
+            <w:i/>
+          </w:rPr>
+          <w:t xml:space="preserve">et al.</w:t>
+        </w:r>
+        <w:r>
+          <w:rPr>
+            <w:rStyle w:val="Hyperlink"/>
+          </w:rPr>
+          <w:t xml:space="preserve"> </w:t>
+        </w:r>
+        <w:r>
+          <w:rPr>
+            <w:rStyle w:val="Hyperlink"/>
+          </w:rPr>
+          <w:t xml:space="preserve">2017b</w:t>
+        </w:r>
+      </w:hyperlink>
+      <w:r>
+        <w:t xml:space="preserve">)</w:t>
+      </w:r>
+      <w:r>
+        <w:t xml:space="preserve">. In jSDMs, unquantified ecological processes can be</w:t>
+      </w:r>
+      <w:r>
+        <w:t xml:space="preserve"> </w:t>
+      </w:r>
+      <w:r>
+        <w:t xml:space="preserve">estimated using latent variables from model residual correlation matrix.</w:t>
+      </w:r>
+      <w:r>
+        <w:t xml:space="preserve"> </w:t>
+      </w:r>
+      <w:r>
+        <w:t xml:space="preserve">While this feature of jSDMs originally yielded the potential to capture</w:t>
+      </w:r>
+      <w:r>
+        <w:t xml:space="preserve"> </w:t>
+      </w:r>
+      <w:r>
+        <w:t xml:space="preserve">biotic interactions, it is now well-established that potential biotic</w:t>
+      </w:r>
+      <w:r>
+        <w:t xml:space="preserve"> </w:t>
+      </w:r>
+      <w:r>
+        <w:t xml:space="preserve">signals captured by jSDMs are largely confounded by other factors. These</w:t>
+      </w:r>
+      <w:r>
+        <w:t xml:space="preserve"> </w:t>
+      </w:r>
+      <w:r>
+        <w:t xml:space="preserve">include missing environmental variables</w:t>
+      </w:r>
+      <w:r>
+        <w:t xml:space="preserve"> </w:t>
+      </w:r>
+      <w:r>
+        <w:t xml:space="preserve">(</w:t>
+      </w:r>
+      <w:hyperlink w:anchor="ref-Dormann_2018">
+        <w:r>
+          <w:rPr>
+            <w:rStyle w:val="Hyperlink"/>
+          </w:rPr>
+          <w:t xml:space="preserve">Dormann</w:t>
+        </w:r>
+        <w:r>
+          <w:rPr>
+            <w:rStyle w:val="Hyperlink"/>
+          </w:rPr>
+          <w:t xml:space="preserve"> </w:t>
+        </w:r>
+        <w:r>
+          <w:rPr>
+            <w:rStyle w:val="Hyperlink"/>
+            <w:iCs/>
+            <w:i/>
+          </w:rPr>
+          <w:t xml:space="preserve">et al.</w:t>
+        </w:r>
+        <w:r>
+          <w:rPr>
+            <w:rStyle w:val="Hyperlink"/>
+          </w:rPr>
+          <w:t xml:space="preserve"> </w:t>
+        </w:r>
+        <w:r>
+          <w:rPr>
+            <w:rStyle w:val="Hyperlink"/>
+          </w:rPr>
+          <w:t xml:space="preserve">2018</w:t>
+        </w:r>
+      </w:hyperlink>
+      <w:r>
+        <w:t xml:space="preserve"> </w:t>
+      </w:r>
+      <w:r>
+        <w:t xml:space="preserve">;</w:t>
+      </w:r>
+      <w:r>
+        <w:t xml:space="preserve"> </w:t>
+      </w:r>
+      <w:hyperlink w:anchor="ref-Zurell_2018">
+        <w:r>
+          <w:rPr>
+            <w:rStyle w:val="Hyperlink"/>
+          </w:rPr>
+          <w:t xml:space="preserve">Zurell</w:t>
+        </w:r>
+        <w:r>
+          <w:rPr>
+            <w:rStyle w:val="Hyperlink"/>
+          </w:rPr>
+          <w:t xml:space="preserve"> </w:t>
+        </w:r>
+        <w:r>
+          <w:rPr>
+            <w:rStyle w:val="Hyperlink"/>
+            <w:iCs/>
+            <w:i/>
+          </w:rPr>
+          <w:t xml:space="preserve">et al.</w:t>
+        </w:r>
+        <w:r>
+          <w:rPr>
+            <w:rStyle w:val="Hyperlink"/>
+          </w:rPr>
+          <w:t xml:space="preserve"> </w:t>
+        </w:r>
+        <w:r>
+          <w:rPr>
+            <w:rStyle w:val="Hyperlink"/>
+          </w:rPr>
+          <w:t xml:space="preserve">2018</w:t>
+        </w:r>
+      </w:hyperlink>
+      <w:r>
+        <w:t xml:space="preserve"> </w:t>
+      </w:r>
+      <w:r>
+        <w:t xml:space="preserve">;</w:t>
+      </w:r>
+      <w:r>
+        <w:t xml:space="preserve"> </w:t>
+      </w:r>
+      <w:hyperlink w:anchor="ref-Blanchet_2020">
+        <w:r>
+          <w:rPr>
+            <w:rStyle w:val="Hyperlink"/>
+          </w:rPr>
+          <w:t xml:space="preserve">Blanchet</w:t>
+        </w:r>
+        <w:r>
+          <w:rPr>
+            <w:rStyle w:val="Hyperlink"/>
+          </w:rPr>
+          <w:t xml:space="preserve"> </w:t>
+        </w:r>
+        <w:r>
+          <w:rPr>
+            <w:rStyle w:val="Hyperlink"/>
+            <w:iCs/>
+            <w:i/>
+          </w:rPr>
+          <w:t xml:space="preserve">et al.</w:t>
+        </w:r>
+        <w:r>
+          <w:rPr>
+            <w:rStyle w:val="Hyperlink"/>
+          </w:rPr>
+          <w:t xml:space="preserve"> </w:t>
+        </w:r>
+        <w:r>
+          <w:rPr>
+            <w:rStyle w:val="Hyperlink"/>
+          </w:rPr>
+          <w:t xml:space="preserve">2020</w:t>
+        </w:r>
+      </w:hyperlink>
+      <w:r>
+        <w:t xml:space="preserve">)</w:t>
+      </w:r>
+      <w:r>
+        <w:t xml:space="preserve">, scale mismatch between study organism responses and</w:t>
+      </w:r>
+      <w:r>
+        <w:t xml:space="preserve"> </w:t>
+      </w:r>
+      <w:r>
+        <w:t xml:space="preserve">available environmental variables</w:t>
+      </w:r>
+      <w:r>
+        <w:t xml:space="preserve"> </w:t>
+      </w:r>
+      <w:r>
+        <w:t xml:space="preserve">(</w:t>
+      </w:r>
+      <w:hyperlink w:anchor="ref-Potter_2013">
+        <w:r>
+          <w:rPr>
+            <w:rStyle w:val="Hyperlink"/>
+          </w:rPr>
+          <w:t xml:space="preserve">Potter</w:t>
+        </w:r>
+        <w:r>
+          <w:rPr>
+            <w:rStyle w:val="Hyperlink"/>
+          </w:rPr>
+          <w:t xml:space="preserve"> </w:t>
+        </w:r>
+        <w:r>
+          <w:rPr>
+            <w:rStyle w:val="Hyperlink"/>
+            <w:iCs/>
+            <w:i/>
+          </w:rPr>
+          <w:t xml:space="preserve">et al.</w:t>
+        </w:r>
+        <w:r>
+          <w:rPr>
+            <w:rStyle w:val="Hyperlink"/>
+          </w:rPr>
+          <w:t xml:space="preserve"> </w:t>
+        </w:r>
+        <w:r>
+          <w:rPr>
+            <w:rStyle w:val="Hyperlink"/>
+          </w:rPr>
+          <w:t xml:space="preserve">2013</w:t>
+        </w:r>
+      </w:hyperlink>
+      <w:r>
+        <w:t xml:space="preserve">)</w:t>
+      </w:r>
+      <w:r>
+        <w:t xml:space="preserve">, coarse spatial</w:t>
+      </w:r>
+      <w:r>
+        <w:t xml:space="preserve"> </w:t>
+      </w:r>
+      <w:r>
+        <w:t xml:space="preserve">resolution of environmental variables</w:t>
+      </w:r>
+      <w:r>
+        <w:t xml:space="preserve"> </w:t>
+      </w:r>
+      <w:r>
+        <w:t xml:space="preserve">(</w:t>
+      </w:r>
+      <w:hyperlink w:anchor="ref-Zurell_2018">
+        <w:r>
+          <w:rPr>
+            <w:rStyle w:val="Hyperlink"/>
+          </w:rPr>
+          <w:t xml:space="preserve">Zurell</w:t>
+        </w:r>
+        <w:r>
+          <w:rPr>
+            <w:rStyle w:val="Hyperlink"/>
+          </w:rPr>
+          <w:t xml:space="preserve"> </w:t>
+        </w:r>
+        <w:r>
+          <w:rPr>
+            <w:rStyle w:val="Hyperlink"/>
+            <w:iCs/>
+            <w:i/>
+          </w:rPr>
+          <w:t xml:space="preserve">et al.</w:t>
+        </w:r>
+        <w:r>
+          <w:rPr>
+            <w:rStyle w:val="Hyperlink"/>
+          </w:rPr>
+          <w:t xml:space="preserve"> </w:t>
+        </w:r>
+        <w:r>
+          <w:rPr>
+            <w:rStyle w:val="Hyperlink"/>
+          </w:rPr>
+          <w:t xml:space="preserve">2018</w:t>
+        </w:r>
+      </w:hyperlink>
+      <w:r>
+        <w:t xml:space="preserve"> </w:t>
+      </w:r>
+      <w:r>
+        <w:t xml:space="preserve">;</w:t>
+      </w:r>
+      <w:r>
+        <w:t xml:space="preserve"> </w:t>
+      </w:r>
+      <w:hyperlink w:anchor="ref-Konig_2021">
+        <w:r>
+          <w:rPr>
+            <w:rStyle w:val="Hyperlink"/>
+          </w:rPr>
+          <w:t xml:space="preserve">König</w:t>
+        </w:r>
+        <w:r>
+          <w:rPr>
+            <w:rStyle w:val="Hyperlink"/>
+          </w:rPr>
+          <w:t xml:space="preserve"> </w:t>
+        </w:r>
+        <w:r>
+          <w:rPr>
+            <w:rStyle w:val="Hyperlink"/>
+            <w:iCs/>
+            <w:i/>
+          </w:rPr>
+          <w:t xml:space="preserve">et al.</w:t>
+        </w:r>
+        <w:r>
+          <w:rPr>
+            <w:rStyle w:val="Hyperlink"/>
+          </w:rPr>
+          <w:t xml:space="preserve"> </w:t>
+        </w:r>
+        <w:r>
+          <w:rPr>
+            <w:rStyle w:val="Hyperlink"/>
+          </w:rPr>
+          <w:t xml:space="preserve">2021</w:t>
+        </w:r>
+      </w:hyperlink>
+      <w:r>
+        <w:t xml:space="preserve">)</w:t>
+      </w:r>
+      <w:r>
+        <w:t xml:space="preserve">.</w:t>
+      </w:r>
+    </w:p>
+    <w:p>
+      <w:pPr>
+        <w:pStyle w:val="BodyText"/>
+      </w:pPr>
+      <w:r>
+        <w:t xml:space="preserve">Importantly, while including non-target species improved predictive</w:t>
+      </w:r>
+      <w:r>
+        <w:t xml:space="preserve"> </w:t>
+      </w:r>
+      <w:r>
+        <w:t xml:space="preserve">performance in our case study, benefits of accounting for non-target</w:t>
+      </w:r>
+      <w:r>
+        <w:t xml:space="preserve"> </w:t>
+      </w:r>
+      <w:r>
+        <w:t xml:space="preserve">species might vary depending on robustness of non-target species</w:t>
+      </w:r>
+      <w:r>
+        <w:t xml:space="preserve"> </w:t>
+      </w:r>
+      <w:r>
+        <w:t xml:space="preserve">monitoring data (e.g. detection issues), their role within the ecosystem</w:t>
+      </w:r>
+      <w:r>
+        <w:t xml:space="preserve"> </w:t>
+      </w:r>
+      <w:r>
+        <w:t xml:space="preserve">(e.g. engineer species are likely more influential on local communities</w:t>
+      </w:r>
+      <w:r>
+        <w:t xml:space="preserve"> </w:t>
+      </w:r>
+      <w:r>
+        <w:t xml:space="preserve">than rare transient species), or processes shaping the target assemblage</w:t>
+      </w:r>
+      <w:r>
+        <w:t xml:space="preserve"> </w:t>
+      </w:r>
+      <w:r>
+        <w:t xml:space="preserve">(if influence of abiotic factors dominates, then adding other species</w:t>
+      </w:r>
+      <w:r>
+        <w:t xml:space="preserve"> </w:t>
+      </w:r>
+      <w:r>
+        <w:t xml:space="preserve">will have marginal consequences on model performance). Furthermore, a</w:t>
+      </w:r>
+      <w:r>
+        <w:t xml:space="preserve"> </w:t>
+      </w:r>
+      <w:r>
+        <w:t xml:space="preserve">specific investigation would be required to determine the optimal number</w:t>
+      </w:r>
+      <w:r>
+        <w:t xml:space="preserve"> </w:t>
+      </w:r>
+      <w:r>
+        <w:t xml:space="preserve">of non-target species to include : for instance using simulated datasets</w:t>
+      </w:r>
+      <w:r>
+        <w:t xml:space="preserve"> </w:t>
+      </w:r>
+      <w:r>
+        <w:t xml:space="preserve">to overcome limitations related to real world datasets</w:t>
+      </w:r>
+      <w:r>
+        <w:t xml:space="preserve"> </w:t>
+      </w:r>
+      <w:r>
+        <w:t xml:space="preserve">(</w:t>
+      </w:r>
+      <w:hyperlink w:anchor="ref-DiRenzo_2022">
+        <w:r>
+          <w:rPr>
+            <w:rStyle w:val="Hyperlink"/>
+          </w:rPr>
+          <w:t xml:space="preserve">DiRenzo</w:t>
+        </w:r>
+        <w:r>
+          <w:rPr>
+            <w:rStyle w:val="Hyperlink"/>
+          </w:rPr>
+          <w:t xml:space="preserve"> </w:t>
+        </w:r>
+        <w:r>
+          <w:rPr>
+            <w:rStyle w:val="Hyperlink"/>
+            <w:iCs/>
+            <w:i/>
+          </w:rPr>
+          <w:t xml:space="preserve">et al.</w:t>
+        </w:r>
+        <w:r>
+          <w:rPr>
+            <w:rStyle w:val="Hyperlink"/>
+          </w:rPr>
+          <w:t xml:space="preserve"> </w:t>
+        </w:r>
+        <w:r>
+          <w:rPr>
+            <w:rStyle w:val="Hyperlink"/>
+          </w:rPr>
+          <w:t xml:space="preserve">2022</w:t>
+        </w:r>
+      </w:hyperlink>
+      <w:r>
+        <w:t xml:space="preserve">)</w:t>
+      </w:r>
+      <w:r>
+        <w:t xml:space="preserve">.</w:t>
+      </w:r>
+      <w:r>
+        <w:t xml:space="preserve"> </w:t>
+      </w:r>
+      <w:r>
+        <w:t xml:space="preserve">While species communities and assemblages are largely defined</w:t>
+      </w:r>
+      <w:r>
+        <w:t xml:space="preserve"> </w:t>
+      </w:r>
+      <w:r>
+        <w:t xml:space="preserve">arbitrarily</w:t>
+      </w:r>
+      <w:r>
+        <w:t xml:space="preserve"> </w:t>
+      </w:r>
+      <w:r>
+        <w:t xml:space="preserve">(</w:t>
+      </w:r>
+      <w:hyperlink w:anchor="ref-Stroud_2015">
+        <w:r>
+          <w:rPr>
+            <w:rStyle w:val="Hyperlink"/>
+          </w:rPr>
+          <w:t xml:space="preserve">Stroud</w:t>
+        </w:r>
+        <w:r>
+          <w:rPr>
+            <w:rStyle w:val="Hyperlink"/>
+          </w:rPr>
+          <w:t xml:space="preserve"> </w:t>
+        </w:r>
+        <w:r>
+          <w:rPr>
+            <w:rStyle w:val="Hyperlink"/>
+            <w:iCs/>
+            <w:i/>
+          </w:rPr>
+          <w:t xml:space="preserve">et al.</w:t>
+        </w:r>
+        <w:r>
+          <w:rPr>
+            <w:rStyle w:val="Hyperlink"/>
+          </w:rPr>
+          <w:t xml:space="preserve"> </w:t>
+        </w:r>
+        <w:r>
+          <w:rPr>
+            <w:rStyle w:val="Hyperlink"/>
+          </w:rPr>
+          <w:t xml:space="preserve">2015</w:t>
+        </w:r>
+      </w:hyperlink>
+      <w:r>
+        <w:t xml:space="preserve">)</w:t>
+      </w:r>
+      <w:r>
+        <w:t xml:space="preserve">, A systematic assessment of jSDM performance</w:t>
+      </w:r>
+      <w:r>
+        <w:t xml:space="preserve"> </w:t>
+      </w:r>
+      <w:r>
+        <w:t xml:space="preserve">as increasing number of non-target species, across different functional</w:t>
+      </w:r>
+      <w:r>
+        <w:t xml:space="preserve"> </w:t>
+      </w:r>
+      <w:r>
+        <w:t xml:space="preserve">or trophic roles would be valuable to delineate which ecological units</w:t>
+      </w:r>
+      <w:r>
+        <w:t xml:space="preserve"> </w:t>
+      </w:r>
+      <w:r>
+        <w:t xml:space="preserve">to include (or not) to improve model performance for the species of</w:t>
+      </w:r>
+      <w:r>
+        <w:t xml:space="preserve"> </w:t>
+      </w:r>
+      <w:r>
+        <w:t xml:space="preserve">management/conservation interests.</w:t>
+      </w:r>
+    </w:p>
+    <w:p>
+      <w:pPr>
+        <w:pStyle w:val="BodyText"/>
+      </w:pPr>
+      <w:r>
+        <w:t xml:space="preserve">In practice, ecological studies often focus on a certain guild or</w:t>
+      </w:r>
+      <w:r>
+        <w:t xml:space="preserve"> </w:t>
+      </w:r>
+      <w:r>
+        <w:t xml:space="preserve">taxonomic group (e.g. fish, birds) given data collection (consistent</w:t>
+      </w:r>
+      <w:r>
+        <w:t xml:space="preserve"> </w:t>
+      </w:r>
+      <w:r>
+        <w:t xml:space="preserve">sampling methodology) or availability constraints (traits and/or</w:t>
+      </w:r>
+      <w:r>
+        <w:t xml:space="preserve"> </w:t>
+      </w:r>
+      <w:r>
+        <w:t xml:space="preserve">phylogeny biased toward some taxonomic groups,</w:t>
+      </w:r>
+      <w:r>
+        <w:t xml:space="preserve"> </w:t>
+      </w:r>
+      <w:r>
+        <w:t xml:space="preserve">Tyler</w:t>
       </w:r>
       <w:r>
         <w:t xml:space="preserve"> </w:t>
@@ -8224,898 +9071,72 @@
       <w:r>
         <w:t xml:space="preserve">(</w:t>
       </w:r>
-      <w:hyperlink w:anchor="ref-Brimacombe_2020">
-        <w:r>
-          <w:rPr>
-            <w:rStyle w:val="Hyperlink"/>
-          </w:rPr>
-          <w:t xml:space="preserve">2020</w:t>
+      <w:hyperlink w:anchor="ref-Tyler_2012">
+        <w:r>
+          <w:rPr>
+            <w:rStyle w:val="Hyperlink"/>
+          </w:rPr>
+          <w:t xml:space="preserve">2012</w:t>
         </w:r>
       </w:hyperlink>
       <w:r>
         <w:t xml:space="preserve">)</w:t>
       </w:r>
       <w:r>
-        <w:t xml:space="preserve">) and used for</w:t>
-      </w:r>
-      <w:r>
-        <w:t xml:space="preserve"> </w:t>
-      </w:r>
-      <w:r>
-        <w:t xml:space="preserve">explanatory purposes</w:t>
-      </w:r>
-      <w:r>
-        <w:t xml:space="preserve"> </w:t>
-      </w:r>
-      <w:r>
-        <w:t xml:space="preserve">(</w:t>
-      </w:r>
-      <w:hyperlink w:anchor="ref-Abrego_2016">
-        <w:r>
-          <w:rPr>
-            <w:rStyle w:val="Hyperlink"/>
-          </w:rPr>
-          <w:t xml:space="preserve">Abrego</w:t>
-        </w:r>
-        <w:r>
-          <w:rPr>
-            <w:rStyle w:val="Hyperlink"/>
-          </w:rPr>
-          <w:t xml:space="preserve"> </w:t>
-        </w:r>
-        <w:r>
-          <w:rPr>
-            <w:rStyle w:val="Hyperlink"/>
-            <w:iCs/>
-            <w:i/>
-          </w:rPr>
-          <w:t xml:space="preserve">et al.</w:t>
-        </w:r>
-        <w:r>
-          <w:rPr>
-            <w:rStyle w:val="Hyperlink"/>
-          </w:rPr>
-          <w:t xml:space="preserve"> </w:t>
-        </w:r>
-        <w:r>
-          <w:rPr>
-            <w:rStyle w:val="Hyperlink"/>
-          </w:rPr>
-          <w:t xml:space="preserve">2017</w:t>
-        </w:r>
-      </w:hyperlink>
-      <w:r>
-        <w:t xml:space="preserve">;</w:t>
-      </w:r>
-      <w:r>
-        <w:t xml:space="preserve"> </w:t>
-      </w:r>
-      <w:hyperlink w:anchor="ref-Hakkila_2018">
-        <w:r>
-          <w:rPr>
-            <w:rStyle w:val="Hyperlink"/>
-          </w:rPr>
-          <w:t xml:space="preserve">Häkkilä</w:t>
-        </w:r>
-        <w:r>
-          <w:rPr>
-            <w:rStyle w:val="Hyperlink"/>
-          </w:rPr>
-          <w:t xml:space="preserve"> </w:t>
-        </w:r>
-        <w:r>
-          <w:rPr>
-            <w:rStyle w:val="Hyperlink"/>
-            <w:iCs/>
-            <w:i/>
-          </w:rPr>
-          <w:t xml:space="preserve">et al.</w:t>
-        </w:r>
-        <w:r>
-          <w:rPr>
-            <w:rStyle w:val="Hyperlink"/>
-          </w:rPr>
-          <w:t xml:space="preserve"> </w:t>
-        </w:r>
-        <w:r>
-          <w:rPr>
-            <w:rStyle w:val="Hyperlink"/>
-          </w:rPr>
-          <w:t xml:space="preserve">2018</w:t>
+        <w:t xml:space="preserve"> </w:t>
+      </w:r>
+      <w:r>
+        <w:t xml:space="preserve">and usually</w:t>
+      </w:r>
+      <w:r>
+        <w:t xml:space="preserve"> </w:t>
+      </w:r>
+      <w:r>
+        <w:t xml:space="preserve">centralised in taxonomic-centred repositories [e.g. FishBase;</w:t>
+      </w:r>
+      <w:r>
+        <w:t xml:space="preserve"> </w:t>
+      </w:r>
+      <w:r>
+        <w:t xml:space="preserve">Froese &amp; Pauly (</w:t>
+      </w:r>
+      <w:hyperlink w:anchor="ref-Froese_2022">
+        <w:r>
+          <w:rPr>
+            <w:rStyle w:val="Hyperlink"/>
+          </w:rPr>
+          <w:t xml:space="preserve">2022</w:t>
         </w:r>
       </w:hyperlink>
       <w:r>
         <w:t xml:space="preserve">)</w:t>
       </w:r>
       <w:r>
-        <w:t xml:space="preserve">. Hence, there is</w:t>
-      </w:r>
-      <w:r>
-        <w:t xml:space="preserve"> </w:t>
-      </w:r>
-      <w:r>
-        <w:t xml:space="preserve">currently a mismatch between the knowledge we have regarding the</w:t>
-      </w:r>
-      <w:r>
-        <w:t xml:space="preserve"> </w:t>
-      </w:r>
-      <w:r>
-        <w:t xml:space="preserve">performance of jSDMs and their application by ecologists. Here, we</w:t>
-      </w:r>
-      <w:r>
-        <w:t xml:space="preserve"> </w:t>
-      </w:r>
-      <w:r>
-        <w:t xml:space="preserve">consolidate the current understanding of jSDMs performance using</w:t>
-      </w:r>
-      <w:r>
-        <w:t xml:space="preserve"> </w:t>
-      </w:r>
-      <w:r>
-        <w:t xml:space="preserve">complementary metrics and evaluation methods. Overall, our results</w:t>
-      </w:r>
-      <w:r>
-        <w:t xml:space="preserve"> </w:t>
-      </w:r>
-      <w:r>
-        <w:t xml:space="preserve">highlight that changes in model structure depending on the type of</w:t>
-      </w:r>
-      <w:r>
-        <w:t xml:space="preserve"> </w:t>
-      </w:r>
-      <w:r>
-        <w:t xml:space="preserve">information considered do impact many aspects of model performances</w:t>
-      </w:r>
-      <w:r>
-        <w:t xml:space="preserve"> </w:t>
-      </w:r>
-      <w:r>
-        <w:t xml:space="preserve">(e.g. predictive power, parameter estimates, estimated response curves,</w:t>
-      </w:r>
-      <w:r>
-        <w:t xml:space="preserve"> </w:t>
-      </w:r>
-      <w:r>
-        <w:t xml:space="preserve">community composition). These changes can have significant consequences</w:t>
-      </w:r>
-      <w:r>
-        <w:t xml:space="preserve"> </w:t>
-      </w:r>
-      <w:r>
-        <w:t xml:space="preserve">on the interpretability and the conclusions drawn from these models,</w:t>
-      </w:r>
-      <w:r>
-        <w:t xml:space="preserve"> </w:t>
-      </w:r>
-      <w:r>
-        <w:t xml:space="preserve">especially for ecosystem management policies.</w:t>
-      </w:r>
-    </w:p>
-    <w:p>
-      <w:pPr>
-        <w:pStyle w:val="BodyText"/>
-      </w:pPr>
-      <w:r>
-        <w:t xml:space="preserve">We found that jSDM’s performance, in particular predictive power of</w:t>
-      </w:r>
-      <w:r>
-        <w:t xml:space="preserve"> </w:t>
-      </w:r>
-      <w:r>
-        <w:t xml:space="preserve">abundance models, most increased when including information related to</w:t>
-      </w:r>
-      <w:r>
-        <w:t xml:space="preserve"> </w:t>
-      </w:r>
-      <w:r>
-        <w:t xml:space="preserve">the 179 non-target species sampled alongside with the 99 polychaete</w:t>
-      </w:r>
-      <w:r>
-        <w:t xml:space="preserve"> </w:t>
-      </w:r>
-      <w:r>
-        <w:t xml:space="preserve">species of interest. Given the hierarchical structure of HMSC</w:t>
-      </w:r>
-      <w:r>
-        <w:t xml:space="preserve"> </w:t>
-      </w:r>
-      <w:r>
-        <w:t xml:space="preserve">(</w:t>
-      </w:r>
-      <w:hyperlink w:anchor="ref-Poggiato_2021">
-        <w:r>
-          <w:rPr>
-            <w:rStyle w:val="Hyperlink"/>
-          </w:rPr>
-          <w:t xml:space="preserve">Poggiato</w:t>
-        </w:r>
-        <w:r>
-          <w:rPr>
-            <w:rStyle w:val="Hyperlink"/>
-          </w:rPr>
-          <w:t xml:space="preserve"> </w:t>
-        </w:r>
-        <w:r>
-          <w:rPr>
-            <w:rStyle w:val="Hyperlink"/>
-            <w:iCs/>
-            <w:i/>
-          </w:rPr>
-          <w:t xml:space="preserve">et al.</w:t>
-        </w:r>
-        <w:r>
-          <w:rPr>
-            <w:rStyle w:val="Hyperlink"/>
-          </w:rPr>
-          <w:t xml:space="preserve"> </w:t>
-        </w:r>
-        <w:r>
-          <w:rPr>
-            <w:rStyle w:val="Hyperlink"/>
-          </w:rPr>
-          <w:t xml:space="preserve">2021</w:t>
-        </w:r>
-      </w:hyperlink>
-      <w:r>
-        <w:t xml:space="preserve">)</w:t>
-      </w:r>
-      <w:r>
-        <w:t xml:space="preserve">, inclusion of additional monitoring data related to</w:t>
-      </w:r>
-      <w:r>
-        <w:t xml:space="preserve"> </w:t>
-      </w:r>
-      <w:r>
-        <w:t xml:space="preserve">other species likely improves model performance by capturing a</w:t>
-      </w:r>
-      <w:r>
-        <w:t xml:space="preserve"> </w:t>
-      </w:r>
-      <w:r>
-        <w:t xml:space="preserve">combination of relevant drivers that influence the target assemblage but</w:t>
-      </w:r>
-      <w:r>
-        <w:t xml:space="preserve"> </w:t>
-      </w:r>
-      <w:r>
-        <w:t xml:space="preserve">that are not explicitly considered in the model. For instance, inclusion</w:t>
-      </w:r>
-      <w:r>
-        <w:t xml:space="preserve"> </w:t>
-      </w:r>
-      <w:r>
-        <w:t xml:space="preserve">of monitoring data for other species can help describe the realised</w:t>
-      </w:r>
-      <w:r>
-        <w:t xml:space="preserve"> </w:t>
-      </w:r>
-      <w:r>
-        <w:t xml:space="preserve">niche of the species of interest by capturing important ecological</w:t>
-      </w:r>
-      <w:r>
-        <w:t xml:space="preserve"> </w:t>
-      </w:r>
-      <w:r>
-        <w:t xml:space="preserve">processes related to environmental conditions (including trait-mediated</w:t>
-      </w:r>
-      <w:r>
-        <w:t xml:space="preserve"> </w:t>
-      </w:r>
-      <w:r>
-        <w:t xml:space="preserve">responses) or biotic interactions that are not well captured when</w:t>
-      </w:r>
-      <w:r>
-        <w:t xml:space="preserve"> </w:t>
-      </w:r>
-      <w:r>
-        <w:t xml:space="preserve">considering only the target assemblage</w:t>
-      </w:r>
-      <w:r>
-        <w:t xml:space="preserve"> </w:t>
-      </w:r>
-      <w:r>
-        <w:t xml:space="preserve">(</w:t>
-      </w:r>
-      <w:hyperlink w:anchor="ref-Ovaskainen_2017b">
-        <w:r>
-          <w:rPr>
-            <w:rStyle w:val="Hyperlink"/>
-          </w:rPr>
-          <w:t xml:space="preserve">Ovaskainen</w:t>
-        </w:r>
-        <w:r>
-          <w:rPr>
-            <w:rStyle w:val="Hyperlink"/>
-          </w:rPr>
-          <w:t xml:space="preserve"> </w:t>
-        </w:r>
-        <w:r>
-          <w:rPr>
-            <w:rStyle w:val="Hyperlink"/>
-            <w:iCs/>
-            <w:i/>
-          </w:rPr>
-          <w:t xml:space="preserve">et al.</w:t>
-        </w:r>
-        <w:r>
-          <w:rPr>
-            <w:rStyle w:val="Hyperlink"/>
-          </w:rPr>
-          <w:t xml:space="preserve"> </w:t>
-        </w:r>
-        <w:r>
-          <w:rPr>
-            <w:rStyle w:val="Hyperlink"/>
-          </w:rPr>
-          <w:t xml:space="preserve">2017a</w:t>
-        </w:r>
-      </w:hyperlink>
-      <w:r>
-        <w:t xml:space="preserve">)</w:t>
-      </w:r>
-      <w:r>
-        <w:t xml:space="preserve">. In jSDMs,</w:t>
-      </w:r>
-      <w:r>
-        <w:t xml:space="preserve"> </w:t>
-      </w:r>
-      <w:r>
-        <w:t xml:space="preserve">these unquantified ecological processes can be estimated using latent</w:t>
-      </w:r>
-      <w:r>
-        <w:t xml:space="preserve"> </w:t>
-      </w:r>
-      <w:r>
-        <w:t xml:space="preserve">variables from model residual correlation matrix. While this feature of</w:t>
-      </w:r>
-      <w:r>
-        <w:t xml:space="preserve"> </w:t>
-      </w:r>
-      <w:r>
-        <w:t xml:space="preserve">jSDMs originally yielded the potential to capture biotic interactions,</w:t>
-      </w:r>
-      <w:r>
-        <w:t xml:space="preserve"> </w:t>
-      </w:r>
-      <w:r>
-        <w:t xml:space="preserve">it is now well-established that potential biotic signals captured by</w:t>
-      </w:r>
-      <w:r>
-        <w:t xml:space="preserve"> </w:t>
-      </w:r>
-      <w:r>
-        <w:t xml:space="preserve">jSDMs are largely confounded by other factors. These include missing</w:t>
-      </w:r>
-      <w:r>
-        <w:t xml:space="preserve"> </w:t>
-      </w:r>
-      <w:r>
-        <w:t xml:space="preserve">environmental variables</w:t>
-      </w:r>
-      <w:r>
-        <w:t xml:space="preserve"> </w:t>
-      </w:r>
-      <w:r>
-        <w:t xml:space="preserve">(</w:t>
-      </w:r>
-      <w:hyperlink w:anchor="ref-Dormann_2018">
-        <w:r>
-          <w:rPr>
-            <w:rStyle w:val="Hyperlink"/>
-          </w:rPr>
-          <w:t xml:space="preserve">Dormann</w:t>
-        </w:r>
-        <w:r>
-          <w:rPr>
-            <w:rStyle w:val="Hyperlink"/>
-          </w:rPr>
-          <w:t xml:space="preserve"> </w:t>
-        </w:r>
-        <w:r>
-          <w:rPr>
-            <w:rStyle w:val="Hyperlink"/>
-            <w:iCs/>
-            <w:i/>
-          </w:rPr>
-          <w:t xml:space="preserve">et al.</w:t>
-        </w:r>
-        <w:r>
-          <w:rPr>
-            <w:rStyle w:val="Hyperlink"/>
-          </w:rPr>
-          <w:t xml:space="preserve"> </w:t>
-        </w:r>
-        <w:r>
-          <w:rPr>
-            <w:rStyle w:val="Hyperlink"/>
-          </w:rPr>
-          <w:t xml:space="preserve">2018</w:t>
-        </w:r>
-      </w:hyperlink>
-      <w:r>
-        <w:t xml:space="preserve"> </w:t>
-      </w:r>
-      <w:r>
-        <w:t xml:space="preserve">;</w:t>
-      </w:r>
-      <w:r>
-        <w:t xml:space="preserve"> </w:t>
-      </w:r>
-      <w:hyperlink w:anchor="ref-Zurell_2018">
-        <w:r>
-          <w:rPr>
-            <w:rStyle w:val="Hyperlink"/>
-          </w:rPr>
-          <w:t xml:space="preserve">Zurell</w:t>
-        </w:r>
-        <w:r>
-          <w:rPr>
-            <w:rStyle w:val="Hyperlink"/>
-          </w:rPr>
-          <w:t xml:space="preserve"> </w:t>
-        </w:r>
-        <w:r>
-          <w:rPr>
-            <w:rStyle w:val="Hyperlink"/>
-            <w:iCs/>
-            <w:i/>
-          </w:rPr>
-          <w:t xml:space="preserve">et al.</w:t>
-        </w:r>
-        <w:r>
-          <w:rPr>
-            <w:rStyle w:val="Hyperlink"/>
-          </w:rPr>
-          <w:t xml:space="preserve"> </w:t>
-        </w:r>
-        <w:r>
-          <w:rPr>
-            <w:rStyle w:val="Hyperlink"/>
-          </w:rPr>
-          <w:t xml:space="preserve">2018</w:t>
-        </w:r>
-      </w:hyperlink>
-      <w:r>
-        <w:t xml:space="preserve"> </w:t>
-      </w:r>
-      <w:r>
-        <w:t xml:space="preserve">;</w:t>
-      </w:r>
-      <w:r>
-        <w:t xml:space="preserve"> </w:t>
-      </w:r>
-      <w:hyperlink w:anchor="ref-Blanchet_2020">
-        <w:r>
-          <w:rPr>
-            <w:rStyle w:val="Hyperlink"/>
-          </w:rPr>
-          <w:t xml:space="preserve">Blanchet</w:t>
-        </w:r>
-        <w:r>
-          <w:rPr>
-            <w:rStyle w:val="Hyperlink"/>
-          </w:rPr>
-          <w:t xml:space="preserve"> </w:t>
-        </w:r>
-        <w:r>
-          <w:rPr>
-            <w:rStyle w:val="Hyperlink"/>
-            <w:iCs/>
-            <w:i/>
-          </w:rPr>
-          <w:t xml:space="preserve">et al.</w:t>
-        </w:r>
-        <w:r>
-          <w:rPr>
-            <w:rStyle w:val="Hyperlink"/>
-          </w:rPr>
-          <w:t xml:space="preserve"> </w:t>
-        </w:r>
-        <w:r>
-          <w:rPr>
-            <w:rStyle w:val="Hyperlink"/>
-          </w:rPr>
-          <w:t xml:space="preserve">2020</w:t>
-        </w:r>
-      </w:hyperlink>
-      <w:r>
-        <w:t xml:space="preserve">)</w:t>
-      </w:r>
-      <w:r>
-        <w:t xml:space="preserve">,</w:t>
-      </w:r>
-      <w:r>
-        <w:t xml:space="preserve"> </w:t>
-      </w:r>
-      <w:r>
-        <w:t xml:space="preserve">scale mismatch between study organism responses and available</w:t>
-      </w:r>
-      <w:r>
-        <w:t xml:space="preserve"> </w:t>
-      </w:r>
-      <w:r>
-        <w:t xml:space="preserve">environmental variables</w:t>
-      </w:r>
-      <w:r>
-        <w:t xml:space="preserve"> </w:t>
-      </w:r>
-      <w:r>
-        <w:t xml:space="preserve">(</w:t>
-      </w:r>
-      <w:hyperlink w:anchor="ref-Potter_2013">
-        <w:r>
-          <w:rPr>
-            <w:rStyle w:val="Hyperlink"/>
-          </w:rPr>
-          <w:t xml:space="preserve">Potter</w:t>
-        </w:r>
-        <w:r>
-          <w:rPr>
-            <w:rStyle w:val="Hyperlink"/>
-          </w:rPr>
-          <w:t xml:space="preserve"> </w:t>
-        </w:r>
-        <w:r>
-          <w:rPr>
-            <w:rStyle w:val="Hyperlink"/>
-            <w:iCs/>
-            <w:i/>
-          </w:rPr>
-          <w:t xml:space="preserve">et al.</w:t>
-        </w:r>
-        <w:r>
-          <w:rPr>
-            <w:rStyle w:val="Hyperlink"/>
-          </w:rPr>
-          <w:t xml:space="preserve"> </w:t>
-        </w:r>
-        <w:r>
-          <w:rPr>
-            <w:rStyle w:val="Hyperlink"/>
-          </w:rPr>
-          <w:t xml:space="preserve">2013</w:t>
-        </w:r>
-      </w:hyperlink>
-      <w:r>
-        <w:t xml:space="preserve">)</w:t>
-      </w:r>
-      <w:r>
-        <w:t xml:space="preserve">, coarse spatial resolution of</w:t>
-      </w:r>
-      <w:r>
-        <w:t xml:space="preserve"> </w:t>
-      </w:r>
-      <w:r>
-        <w:t xml:space="preserve">environmental variables</w:t>
-      </w:r>
-      <w:r>
-        <w:t xml:space="preserve"> </w:t>
-      </w:r>
-      <w:r>
-        <w:t xml:space="preserve">(</w:t>
-      </w:r>
-      <w:hyperlink w:anchor="ref-Zurell_2018">
-        <w:r>
-          <w:rPr>
-            <w:rStyle w:val="Hyperlink"/>
-          </w:rPr>
-          <w:t xml:space="preserve">Zurell</w:t>
-        </w:r>
-        <w:r>
-          <w:rPr>
-            <w:rStyle w:val="Hyperlink"/>
-          </w:rPr>
-          <w:t xml:space="preserve"> </w:t>
-        </w:r>
-        <w:r>
-          <w:rPr>
-            <w:rStyle w:val="Hyperlink"/>
-            <w:iCs/>
-            <w:i/>
-          </w:rPr>
-          <w:t xml:space="preserve">et al.</w:t>
-        </w:r>
-        <w:r>
-          <w:rPr>
-            <w:rStyle w:val="Hyperlink"/>
-          </w:rPr>
-          <w:t xml:space="preserve"> </w:t>
-        </w:r>
-        <w:r>
-          <w:rPr>
-            <w:rStyle w:val="Hyperlink"/>
-          </w:rPr>
-          <w:t xml:space="preserve">2018</w:t>
-        </w:r>
-      </w:hyperlink>
-      <w:r>
-        <w:t xml:space="preserve"> </w:t>
-      </w:r>
-      <w:r>
-        <w:t xml:space="preserve">;</w:t>
-      </w:r>
-      <w:r>
-        <w:t xml:space="preserve"> </w:t>
-      </w:r>
-      <w:hyperlink w:anchor="ref-Konig_2021">
-        <w:r>
-          <w:rPr>
-            <w:rStyle w:val="Hyperlink"/>
-          </w:rPr>
-          <w:t xml:space="preserve">König</w:t>
-        </w:r>
-        <w:r>
-          <w:rPr>
-            <w:rStyle w:val="Hyperlink"/>
-          </w:rPr>
-          <w:t xml:space="preserve"> </w:t>
-        </w:r>
-        <w:r>
-          <w:rPr>
-            <w:rStyle w:val="Hyperlink"/>
-            <w:iCs/>
-            <w:i/>
-          </w:rPr>
-          <w:t xml:space="preserve">et al.</w:t>
-        </w:r>
-        <w:r>
-          <w:rPr>
-            <w:rStyle w:val="Hyperlink"/>
-          </w:rPr>
-          <w:t xml:space="preserve"> </w:t>
-        </w:r>
-        <w:r>
-          <w:rPr>
-            <w:rStyle w:val="Hyperlink"/>
-          </w:rPr>
-          <w:t xml:space="preserve">2021</w:t>
-        </w:r>
-      </w:hyperlink>
-      <w:r>
-        <w:t xml:space="preserve">)</w:t>
-      </w:r>
-      <w:r>
-        <w:t xml:space="preserve">.</w:t>
-      </w:r>
-    </w:p>
-    <w:p>
-      <w:pPr>
-        <w:pStyle w:val="BodyText"/>
-      </w:pPr>
-      <w:r>
-        <w:t xml:space="preserve">Importantly, while including non-target species improved predictive</w:t>
-      </w:r>
-      <w:r>
-        <w:t xml:space="preserve"> </w:t>
-      </w:r>
-      <w:r>
-        <w:t xml:space="preserve">performance in our case study, this does not mean that accounting for</w:t>
-      </w:r>
-      <w:r>
-        <w:t xml:space="preserve"> </w:t>
-      </w:r>
-      <w:r>
-        <w:t xml:space="preserve">non-target species is always beneficial. These benefits could indeed</w:t>
-      </w:r>
-      <w:r>
-        <w:t xml:space="preserve"> </w:t>
-      </w:r>
-      <w:r>
-        <w:t xml:space="preserve">vary depending on robustness of non-target species monitoring data</w:t>
-      </w:r>
-      <w:r>
-        <w:t xml:space="preserve"> </w:t>
-      </w:r>
-      <w:r>
-        <w:t xml:space="preserve">(e.g. detection issues), their role within the ecosystem (e.g. engineer</w:t>
-      </w:r>
-      <w:r>
-        <w:t xml:space="preserve"> </w:t>
-      </w:r>
-      <w:r>
-        <w:t xml:space="preserve">species are likely more influential on local communities than rare</w:t>
-      </w:r>
-      <w:r>
-        <w:t xml:space="preserve"> </w:t>
-      </w:r>
-      <w:r>
-        <w:t xml:space="preserve">transient species) or the process shaping the target assemblage</w:t>
-      </w:r>
-      <w:r>
-        <w:t xml:space="preserve"> </w:t>
-      </w:r>
-      <w:r>
-        <w:t xml:space="preserve">(e.g. when the target assemblage is mostly under the influence of</w:t>
-      </w:r>
-      <w:r>
-        <w:t xml:space="preserve"> </w:t>
-      </w:r>
-      <w:r>
-        <w:t xml:space="preserve">abiotic factors, then adding other species will have limited influence</w:t>
-      </w:r>
-      <w:r>
-        <w:t xml:space="preserve"> </w:t>
-      </w:r>
-      <w:r>
-        <w:t xml:space="preserve">on model performance). Furthermore, how many non-target species should</w:t>
-      </w:r>
-      <w:r>
-        <w:t xml:space="preserve"> </w:t>
-      </w:r>
-      <w:r>
-        <w:t xml:space="preserve">be included warrants further investigations. In the future, simulated</w:t>
-      </w:r>
-      <w:r>
-        <w:t xml:space="preserve"> </w:t>
-      </w:r>
-      <w:r>
-        <w:t xml:space="preserve">datasets, overcoming limitations related to real world datasets</w:t>
-      </w:r>
-      <w:r>
-        <w:t xml:space="preserve"> </w:t>
-      </w:r>
-      <w:r>
-        <w:t xml:space="preserve">(</w:t>
-      </w:r>
-      <w:hyperlink w:anchor="ref-DiRenzo_2022">
-        <w:r>
-          <w:rPr>
-            <w:rStyle w:val="Hyperlink"/>
-          </w:rPr>
-          <w:t xml:space="preserve">DiRenzo</w:t>
-        </w:r>
-        <w:r>
-          <w:rPr>
-            <w:rStyle w:val="Hyperlink"/>
-          </w:rPr>
-          <w:t xml:space="preserve"> </w:t>
-        </w:r>
-        <w:r>
-          <w:rPr>
-            <w:rStyle w:val="Hyperlink"/>
-            <w:iCs/>
-            <w:i/>
-          </w:rPr>
-          <w:t xml:space="preserve">et al.</w:t>
-        </w:r>
-        <w:r>
-          <w:rPr>
-            <w:rStyle w:val="Hyperlink"/>
-          </w:rPr>
-          <w:t xml:space="preserve"> </w:t>
-        </w:r>
-        <w:r>
-          <w:rPr>
-            <w:rStyle w:val="Hyperlink"/>
-          </w:rPr>
-          <w:t xml:space="preserve">2022</w:t>
-        </w:r>
-      </w:hyperlink>
-      <w:r>
-        <w:t xml:space="preserve">)</w:t>
-      </w:r>
-      <w:r>
-        <w:t xml:space="preserve">, could be used to more systematically assess how and to</w:t>
-      </w:r>
-      <w:r>
-        <w:t xml:space="preserve"> </w:t>
-      </w:r>
-      <w:r>
-        <w:t xml:space="preserve">which extent jSDM performance is affected when increasing the number of</w:t>
-      </w:r>
-      <w:r>
-        <w:t xml:space="preserve"> </w:t>
-      </w:r>
-      <w:r>
-        <w:t xml:space="preserve">non-target species and whether the functional or the trophic position of</w:t>
-      </w:r>
-      <w:r>
-        <w:t xml:space="preserve"> </w:t>
-      </w:r>
-      <w:r>
-        <w:t xml:space="preserve">these species matters in this context. While species communities and</w:t>
-      </w:r>
-      <w:r>
-        <w:t xml:space="preserve"> </w:t>
-      </w:r>
-      <w:r>
-        <w:t xml:space="preserve">assemblages are largely defined arbitrarily</w:t>
-      </w:r>
-      <w:r>
-        <w:t xml:space="preserve"> </w:t>
-      </w:r>
-      <w:r>
-        <w:t xml:space="preserve">(</w:t>
-      </w:r>
-      <w:hyperlink w:anchor="ref-Stroud_2015">
-        <w:r>
-          <w:rPr>
-            <w:rStyle w:val="Hyperlink"/>
-          </w:rPr>
-          <w:t xml:space="preserve">Stroud</w:t>
-        </w:r>
-        <w:r>
-          <w:rPr>
-            <w:rStyle w:val="Hyperlink"/>
-          </w:rPr>
-          <w:t xml:space="preserve"> </w:t>
-        </w:r>
-        <w:r>
-          <w:rPr>
-            <w:rStyle w:val="Hyperlink"/>
-            <w:iCs/>
-            <w:i/>
-          </w:rPr>
-          <w:t xml:space="preserve">et al.</w:t>
-        </w:r>
-        <w:r>
-          <w:rPr>
-            <w:rStyle w:val="Hyperlink"/>
-          </w:rPr>
-          <w:t xml:space="preserve"> </w:t>
-        </w:r>
-        <w:r>
-          <w:rPr>
-            <w:rStyle w:val="Hyperlink"/>
-          </w:rPr>
-          <w:t xml:space="preserve">2015</w:t>
-        </w:r>
-      </w:hyperlink>
-      <w:r>
-        <w:t xml:space="preserve">)</w:t>
-      </w:r>
-      <w:r>
-        <w:t xml:space="preserve">, such</w:t>
-      </w:r>
-      <w:r>
-        <w:t xml:space="preserve"> </w:t>
-      </w:r>
-      <w:r>
-        <w:t xml:space="preserve">sensitivity analysis could help delineate which ecological units to</w:t>
-      </w:r>
-      <w:r>
-        <w:t xml:space="preserve"> </w:t>
-      </w:r>
-      <w:r>
-        <w:t xml:space="preserve">include (or not) to improve model performance for the species of</w:t>
-      </w:r>
-      <w:r>
-        <w:t xml:space="preserve"> </w:t>
-      </w:r>
-      <w:r>
-        <w:t xml:space="preserve">management/conservation interests.</w:t>
-      </w:r>
-    </w:p>
-    <w:p>
-      <w:pPr>
-        <w:pStyle w:val="BodyText"/>
-      </w:pPr>
-      <w:r>
-        <w:t xml:space="preserve">In practice, ecological studies often focus on a certain guild or</w:t>
-      </w:r>
-      <w:r>
-        <w:t xml:space="preserve"> </w:t>
-      </w:r>
-      <w:r>
-        <w:t xml:space="preserve">taxonomic group (e.g. fish, birds) given data collection (consistent</w:t>
-      </w:r>
-      <w:r>
-        <w:t xml:space="preserve"> </w:t>
-      </w:r>
-      <w:r>
-        <w:t xml:space="preserve">sampling methodology) or availability constraints (traits and/or</w:t>
-      </w:r>
-      <w:r>
-        <w:t xml:space="preserve"> </w:t>
-      </w:r>
-      <w:r>
-        <w:t xml:space="preserve">phylogeny biased toward some taxonomic groups,</w:t>
-      </w:r>
-      <w:r>
-        <w:t xml:space="preserve"> </w:t>
-      </w:r>
-      <w:r>
-        <w:t xml:space="preserve">Tyler</w:t>
+        <w:t xml:space="preserve">]), rather than for ecological reasons (e.g. all potential</w:t>
+      </w:r>
+      <w:r>
+        <w:t xml:space="preserve"> </w:t>
+      </w:r>
+      <w:r>
+        <w:t xml:space="preserve">interactions well captured by the data at hand). In this study,</w:t>
+      </w:r>
+      <w:r>
+        <w:t xml:space="preserve"> </w:t>
+      </w:r>
+      <w:r>
+        <w:t xml:space="preserve">dedicated focus on polychaetes was primarily guided by data availability</w:t>
+      </w:r>
+      <w:r>
+        <w:t xml:space="preserve"> </w:t>
+      </w:r>
+      <w:r>
+        <w:t xml:space="preserve">(species-traits matrices available from</w:t>
+      </w:r>
+      <w:r>
+        <w:t xml:space="preserve"> </w:t>
+      </w:r>
+      <w:r>
+        <w:t xml:space="preserve">Boyé</w:t>
       </w:r>
       <w:r>
         <w:t xml:space="preserve"> </w:t>
@@ -9133,12 +9154,12 @@
       <w:r>
         <w:t xml:space="preserve">(</w:t>
       </w:r>
-      <w:hyperlink w:anchor="ref-Tyler_2012">
-        <w:r>
-          <w:rPr>
-            <w:rStyle w:val="Hyperlink"/>
-          </w:rPr>
-          <w:t xml:space="preserve">2012</w:t>
+      <w:hyperlink w:anchor="ref-Boye_2019a">
+        <w:r>
+          <w:rPr>
+            <w:rStyle w:val="Hyperlink"/>
+          </w:rPr>
+          <w:t xml:space="preserve">2019</w:t>
         </w:r>
       </w:hyperlink>
       <w:r>
@@ -9148,57 +9169,380 @@
         <w:t xml:space="preserve"> </w:t>
       </w:r>
       <w:r>
-        <w:t xml:space="preserve">and usually</w:t>
-      </w:r>
-      <w:r>
-        <w:t xml:space="preserve"> </w:t>
-      </w:r>
-      <w:r>
-        <w:t xml:space="preserve">centralised in taxonomic-centred repositories [e.g. FishBase;</w:t>
-      </w:r>
-      <w:r>
-        <w:t xml:space="preserve"> </w:t>
-      </w:r>
-      <w:r>
-        <w:t xml:space="preserve">Froese &amp; Pauly (</w:t>
-      </w:r>
-      <w:hyperlink w:anchor="ref-Froese_2022">
-        <w:r>
-          <w:rPr>
-            <w:rStyle w:val="Hyperlink"/>
-          </w:rPr>
-          <w:t xml:space="preserve">2022</w:t>
+        <w:t xml:space="preserve">only included</w:t>
+      </w:r>
+      <w:r>
+        <w:t xml:space="preserve"> </w:t>
+      </w:r>
+      <w:r>
+        <w:t xml:space="preserve">polychaetes) rather than for ecological reasons, although the fact that</w:t>
+      </w:r>
+      <w:r>
+        <w:t xml:space="preserve"> </w:t>
+      </w:r>
+      <w:r>
+        <w:t xml:space="preserve">this taxonomic group is numerically dominant and highly diverse in terms</w:t>
+      </w:r>
+      <w:r>
+        <w:t xml:space="preserve"> </w:t>
+      </w:r>
+      <w:r>
+        <w:t xml:space="preserve">of lifestyles and functional roles</w:t>
+      </w:r>
+      <w:r>
+        <w:t xml:space="preserve"> </w:t>
+      </w:r>
+      <w:r>
+        <w:t xml:space="preserve">(</w:t>
+      </w:r>
+      <w:hyperlink w:anchor="ref-Jumars_2015">
+        <w:r>
+          <w:rPr>
+            <w:rStyle w:val="Hyperlink"/>
+          </w:rPr>
+          <w:t xml:space="preserve">Jumars</w:t>
+        </w:r>
+        <w:r>
+          <w:rPr>
+            <w:rStyle w:val="Hyperlink"/>
+          </w:rPr>
+          <w:t xml:space="preserve"> </w:t>
+        </w:r>
+        <w:r>
+          <w:rPr>
+            <w:rStyle w:val="Hyperlink"/>
+            <w:iCs/>
+            <w:i/>
+          </w:rPr>
+          <w:t xml:space="preserve">et al.</w:t>
+        </w:r>
+        <w:r>
+          <w:rPr>
+            <w:rStyle w:val="Hyperlink"/>
+          </w:rPr>
+          <w:t xml:space="preserve"> </w:t>
+        </w:r>
+        <w:r>
+          <w:rPr>
+            <w:rStyle w:val="Hyperlink"/>
+          </w:rPr>
+          <w:t xml:space="preserve">2015</w:t>
+        </w:r>
+      </w:hyperlink>
+      <w:r>
+        <w:t xml:space="preserve"> </w:t>
+      </w:r>
+      <w:r>
+        <w:t xml:space="preserve">;</w:t>
+      </w:r>
+      <w:r>
+        <w:t xml:space="preserve"> </w:t>
+      </w:r>
+      <w:hyperlink w:anchor="ref-Giangrande_1997">
+        <w:r>
+          <w:rPr>
+            <w:rStyle w:val="Hyperlink"/>
+          </w:rPr>
+          <w:t xml:space="preserve">Giangrande 1997</w:t>
         </w:r>
       </w:hyperlink>
       <w:r>
         <w:t xml:space="preserve">)</w:t>
       </w:r>
       <w:r>
-        <w:t xml:space="preserve">]), rather than for ecological reasons (e.g. all potential</w:t>
-      </w:r>
-      <w:r>
-        <w:t xml:space="preserve"> </w:t>
-      </w:r>
-      <w:r>
-        <w:t xml:space="preserve">interactions well captured by the data at hand). In this study,</w:t>
-      </w:r>
-      <w:r>
-        <w:t xml:space="preserve"> </w:t>
-      </w:r>
-      <w:r>
-        <w:t xml:space="preserve">dedicated focus on polychaetes was primarily guided by data availability</w:t>
-      </w:r>
-      <w:r>
-        <w:t xml:space="preserve"> </w:t>
-      </w:r>
-      <w:r>
-        <w:t xml:space="preserve">(species-traits matrices available from</w:t>
-      </w:r>
-      <w:r>
-        <w:t xml:space="preserve"> </w:t>
-      </w:r>
-      <w:r>
-        <w:t xml:space="preserve">Boyé</w:t>
+        <w:t xml:space="preserve"> </w:t>
+      </w:r>
+      <w:r>
+        <w:t xml:space="preserve">was</w:t>
+      </w:r>
+      <w:r>
+        <w:t xml:space="preserve"> </w:t>
+      </w:r>
+      <w:r>
+        <w:t xml:space="preserve">the reason that originally motivated trait-data collection.</w:t>
+      </w:r>
+    </w:p>
+    <w:p>
+      <w:pPr>
+        <w:pStyle w:val="BodyText"/>
+      </w:pPr>
+      <w:r>
+        <w:t xml:space="preserve">jSDMs have already been used to model the distribution of a wide variety</w:t>
+      </w:r>
+      <w:r>
+        <w:t xml:space="preserve"> </w:t>
+      </w:r>
+      <w:r>
+        <w:t xml:space="preserve">of species ranging from micro-organisms</w:t>
+      </w:r>
+      <w:r>
+        <w:t xml:space="preserve"> </w:t>
+      </w:r>
+      <w:r>
+        <w:t xml:space="preserve">(</w:t>
+      </w:r>
+      <w:hyperlink w:anchor="ref-Minard_2019">
+        <w:r>
+          <w:rPr>
+            <w:rStyle w:val="Hyperlink"/>
+          </w:rPr>
+          <w:t xml:space="preserve">Minard</w:t>
+        </w:r>
+        <w:r>
+          <w:rPr>
+            <w:rStyle w:val="Hyperlink"/>
+          </w:rPr>
+          <w:t xml:space="preserve"> </w:t>
+        </w:r>
+        <w:r>
+          <w:rPr>
+            <w:rStyle w:val="Hyperlink"/>
+            <w:iCs/>
+            <w:i/>
+          </w:rPr>
+          <w:t xml:space="preserve">et al.</w:t>
+        </w:r>
+        <w:r>
+          <w:rPr>
+            <w:rStyle w:val="Hyperlink"/>
+          </w:rPr>
+          <w:t xml:space="preserve"> </w:t>
+        </w:r>
+        <w:r>
+          <w:rPr>
+            <w:rStyle w:val="Hyperlink"/>
+          </w:rPr>
+          <w:t xml:space="preserve">2019</w:t>
+        </w:r>
+      </w:hyperlink>
+      <w:r>
+        <w:t xml:space="preserve"> </w:t>
+      </w:r>
+      <w:r>
+        <w:t xml:space="preserve">;</w:t>
+      </w:r>
+      <w:r>
+        <w:t xml:space="preserve"> </w:t>
+      </w:r>
+      <w:hyperlink w:anchor="ref-Pichler_2021">
+        <w:r>
+          <w:rPr>
+            <w:rStyle w:val="Hyperlink"/>
+          </w:rPr>
+          <w:t xml:space="preserve">Pichler &amp; Hartig 2021</w:t>
+        </w:r>
+      </w:hyperlink>
+      <w:r>
+        <w:t xml:space="preserve">)</w:t>
+      </w:r>
+      <w:r>
+        <w:t xml:space="preserve"> </w:t>
+      </w:r>
+      <w:r>
+        <w:t xml:space="preserve">to megafauna</w:t>
+      </w:r>
+      <w:r>
+        <w:t xml:space="preserve"> </w:t>
+      </w:r>
+      <w:r>
+        <w:t xml:space="preserve">(</w:t>
+      </w:r>
+      <w:hyperlink w:anchor="ref-Rocha_2017">
+        <w:r>
+          <w:rPr>
+            <w:rStyle w:val="Hyperlink"/>
+          </w:rPr>
+          <w:t xml:space="preserve">Rocha</w:t>
+        </w:r>
+        <w:r>
+          <w:rPr>
+            <w:rStyle w:val="Hyperlink"/>
+          </w:rPr>
+          <w:t xml:space="preserve"> </w:t>
+        </w:r>
+        <w:r>
+          <w:rPr>
+            <w:rStyle w:val="Hyperlink"/>
+            <w:iCs/>
+            <w:i/>
+          </w:rPr>
+          <w:t xml:space="preserve">et al.</w:t>
+        </w:r>
+        <w:r>
+          <w:rPr>
+            <w:rStyle w:val="Hyperlink"/>
+          </w:rPr>
+          <w:t xml:space="preserve"> </w:t>
+        </w:r>
+        <w:r>
+          <w:rPr>
+            <w:rStyle w:val="Hyperlink"/>
+          </w:rPr>
+          <w:t xml:space="preserve">2017</w:t>
+        </w:r>
+      </w:hyperlink>
+      <w:r>
+        <w:t xml:space="preserve"> </w:t>
+      </w:r>
+      <w:r>
+        <w:t xml:space="preserve">;</w:t>
+      </w:r>
+      <w:r>
+        <w:t xml:space="preserve"> </w:t>
+      </w:r>
+      <w:hyperlink w:anchor="ref-Brimacombe_2020">
+        <w:r>
+          <w:rPr>
+            <w:rStyle w:val="Hyperlink"/>
+          </w:rPr>
+          <w:t xml:space="preserve">Brimacombe</w:t>
+        </w:r>
+        <w:r>
+          <w:rPr>
+            <w:rStyle w:val="Hyperlink"/>
+          </w:rPr>
+          <w:t xml:space="preserve"> </w:t>
+        </w:r>
+        <w:r>
+          <w:rPr>
+            <w:rStyle w:val="Hyperlink"/>
+            <w:iCs/>
+            <w:i/>
+          </w:rPr>
+          <w:t xml:space="preserve">et al.</w:t>
+        </w:r>
+        <w:r>
+          <w:rPr>
+            <w:rStyle w:val="Hyperlink"/>
+          </w:rPr>
+          <w:t xml:space="preserve"> </w:t>
+        </w:r>
+        <w:r>
+          <w:rPr>
+            <w:rStyle w:val="Hyperlink"/>
+          </w:rPr>
+          <w:t xml:space="preserve">2020</w:t>
+        </w:r>
+      </w:hyperlink>
+      <w:r>
+        <w:t xml:space="preserve">)</w:t>
+      </w:r>
+      <w:r>
+        <w:t xml:space="preserve"> </w:t>
+      </w:r>
+      <w:r>
+        <w:t xml:space="preserve">inhabiting many different</w:t>
+      </w:r>
+      <w:r>
+        <w:t xml:space="preserve"> </w:t>
+      </w:r>
+      <w:r>
+        <w:t xml:space="preserve">ecosystems. Here, while we studied communities associated with two</w:t>
+      </w:r>
+      <w:r>
+        <w:t xml:space="preserve"> </w:t>
+      </w:r>
+      <w:r>
+        <w:t xml:space="preserve">specific coastal habitats, i.e. seagrass and sand, that have original</w:t>
+      </w:r>
+      <w:r>
+        <w:t xml:space="preserve"> </w:t>
+      </w:r>
+      <w:r>
+        <w:t xml:space="preserve">characteristics as they are located at the land-sea interface</w:t>
+      </w:r>
+      <w:r>
+        <w:t xml:space="preserve"> </w:t>
+      </w:r>
+      <w:r>
+        <w:t xml:space="preserve">(</w:t>
+      </w:r>
+      <w:hyperlink w:anchor="ref-Boye_2019a">
+        <w:r>
+          <w:rPr>
+            <w:rStyle w:val="Hyperlink"/>
+          </w:rPr>
+          <w:t xml:space="preserve">Boyé</w:t>
+        </w:r>
+        <w:r>
+          <w:rPr>
+            <w:rStyle w:val="Hyperlink"/>
+          </w:rPr>
+          <w:t xml:space="preserve"> </w:t>
+        </w:r>
+        <w:r>
+          <w:rPr>
+            <w:rStyle w:val="Hyperlink"/>
+            <w:iCs/>
+            <w:i/>
+          </w:rPr>
+          <w:t xml:space="preserve">et al.</w:t>
+        </w:r>
+        <w:r>
+          <w:rPr>
+            <w:rStyle w:val="Hyperlink"/>
+          </w:rPr>
+          <w:t xml:space="preserve"> </w:t>
+        </w:r>
+        <w:r>
+          <w:rPr>
+            <w:rStyle w:val="Hyperlink"/>
+          </w:rPr>
+          <w:t xml:space="preserve">2019</w:t>
+        </w:r>
+      </w:hyperlink>
+      <w:r>
+        <w:t xml:space="preserve">)</w:t>
+      </w:r>
+      <w:r>
+        <w:t xml:space="preserve">, our case study reflects typical aspects of applied</w:t>
+      </w:r>
+      <w:r>
+        <w:t xml:space="preserve"> </w:t>
+      </w:r>
+      <w:r>
+        <w:t xml:space="preserve">ecological research. These include issues related to data limitation and</w:t>
+      </w:r>
+      <w:r>
+        <w:t xml:space="preserve"> </w:t>
+      </w:r>
+      <w:r>
+        <w:t xml:space="preserve">availability but also typical features of ecological communities</w:t>
+      </w:r>
+      <w:r>
+        <w:t xml:space="preserve"> </w:t>
+      </w:r>
+      <w:r>
+        <w:t xml:space="preserve">(e.g. prevalence of rare and transient species;</w:t>
+      </w:r>
+      <w:r>
+        <w:t xml:space="preserve"> </w:t>
+      </w:r>
+      <w:r>
+        <w:t xml:space="preserve">Magurran &amp; Henderson (</w:t>
+      </w:r>
+      <w:hyperlink w:anchor="ref-Magurran_2003">
+        <w:r>
+          <w:rPr>
+            <w:rStyle w:val="Hyperlink"/>
+          </w:rPr>
+          <w:t xml:space="preserve">2003</w:t>
+        </w:r>
+      </w:hyperlink>
+      <w:r>
+        <w:t xml:space="preserve">)</w:t>
+      </w:r>
+      <w:r>
+        <w:t xml:space="preserve"> </w:t>
+      </w:r>
+      <w:r>
+        <w:t xml:space="preserve">;</w:t>
+      </w:r>
+      <w:r>
+        <w:t xml:space="preserve"> </w:t>
+      </w:r>
+      <w:r>
+        <w:t xml:space="preserve">Snell Taylor</w:t>
       </w:r>
       <w:r>
         <w:t xml:space="preserve"> </w:t>
@@ -9216,40 +9560,37 @@
       <w:r>
         <w:t xml:space="preserve">(</w:t>
       </w:r>
-      <w:hyperlink w:anchor="ref-Boye_2019a">
-        <w:r>
-          <w:rPr>
-            <w:rStyle w:val="Hyperlink"/>
-          </w:rPr>
-          <w:t xml:space="preserve">2019</w:t>
+      <w:hyperlink w:anchor="ref-SnellTaylor_2018">
+        <w:r>
+          <w:rPr>
+            <w:rStyle w:val="Hyperlink"/>
+          </w:rPr>
+          <w:t xml:space="preserve">2018</w:t>
         </w:r>
       </w:hyperlink>
       <w:r>
         <w:t xml:space="preserve">)</w:t>
       </w:r>
       <w:r>
-        <w:t xml:space="preserve"> </w:t>
-      </w:r>
-      <w:r>
-        <w:t xml:space="preserve">only included</w:t>
-      </w:r>
-      <w:r>
-        <w:t xml:space="preserve"> </w:t>
-      </w:r>
-      <w:r>
-        <w:t xml:space="preserve">polychaetes) rather than for ecological reasons, although the fact that</w:t>
-      </w:r>
-      <w:r>
-        <w:t xml:space="preserve"> </w:t>
-      </w:r>
-      <w:r>
-        <w:t xml:space="preserve">this taxonomic group is numerically dominant and highly diverse in terms</w:t>
-      </w:r>
-      <w:r>
-        <w:t xml:space="preserve"> </w:t>
-      </w:r>
-      <w:r>
-        <w:t xml:space="preserve">of lifestyles and functional roles</w:t>
+        <w:t xml:space="preserve">). Our results provide some insights on</w:t>
+      </w:r>
+      <w:r>
+        <w:t xml:space="preserve"> </w:t>
+      </w:r>
+      <w:r>
+        <w:t xml:space="preserve">trait-environment relationships but these contributions of functional</w:t>
+      </w:r>
+      <w:r>
+        <w:t xml:space="preserve"> </w:t>
+      </w:r>
+      <w:r>
+        <w:t xml:space="preserve">ecology in jSDMs are likely limited by trait data quality and</w:t>
+      </w:r>
+      <w:r>
+        <w:t xml:space="preserve"> </w:t>
+      </w:r>
+      <w:r>
+        <w:t xml:space="preserve">availability</w:t>
       </w:r>
       <w:r>
         <w:t xml:space="preserve"> </w:t>
@@ -9257,29 +9598,12 @@
       <w:r>
         <w:t xml:space="preserve">(</w:t>
       </w:r>
-      <w:hyperlink w:anchor="ref-Giangrande_1997">
-        <w:r>
-          <w:rPr>
-            <w:rStyle w:val="Hyperlink"/>
-          </w:rPr>
-          <w:t xml:space="preserve">Giangrande 1997</w:t>
-        </w:r>
-      </w:hyperlink>
-      <w:r>
-        <w:t xml:space="preserve"> </w:t>
-      </w:r>
-      <w:r>
-        <w:t xml:space="preserve">;</w:t>
-      </w:r>
-      <w:r>
-        <w:t xml:space="preserve"> </w:t>
-      </w:r>
-      <w:hyperlink w:anchor="ref-Jumars_2015">
-        <w:r>
-          <w:rPr>
-            <w:rStyle w:val="Hyperlink"/>
-          </w:rPr>
-          <w:t xml:space="preserve">Jumars</w:t>
+      <w:hyperlink w:anchor="ref-Tyler_2012">
+        <w:r>
+          <w:rPr>
+            <w:rStyle w:val="Hyperlink"/>
+          </w:rPr>
+          <w:t xml:space="preserve">Tyler</w:t>
         </w:r>
         <w:r>
           <w:rPr>
@@ -9305,50 +9629,24 @@
           <w:rPr>
             <w:rStyle w:val="Hyperlink"/>
           </w:rPr>
-          <w:t xml:space="preserve">2015</w:t>
-        </w:r>
-      </w:hyperlink>
-      <w:r>
-        <w:t xml:space="preserve">)</w:t>
-      </w:r>
-      <w:r>
-        <w:t xml:space="preserve"> </w:t>
-      </w:r>
-      <w:r>
-        <w:t xml:space="preserve">was</w:t>
-      </w:r>
-      <w:r>
-        <w:t xml:space="preserve"> </w:t>
-      </w:r>
-      <w:r>
-        <w:t xml:space="preserve">the reason that originally motivated trait-data collection.</w:t>
-      </w:r>
-    </w:p>
-    <w:p>
-      <w:pPr>
-        <w:pStyle w:val="BodyText"/>
-      </w:pPr>
-      <w:r>
-        <w:t xml:space="preserve">jSDMs have already been used to model the distribution of a wide variety</w:t>
-      </w:r>
-      <w:r>
-        <w:t xml:space="preserve"> </w:t>
-      </w:r>
-      <w:r>
-        <w:t xml:space="preserve">of species ranging from micro-organisms</w:t>
-      </w:r>
-      <w:r>
-        <w:t xml:space="preserve"> </w:t>
-      </w:r>
-      <w:r>
-        <w:t xml:space="preserve">(</w:t>
-      </w:r>
-      <w:hyperlink w:anchor="ref-Minard_2019">
-        <w:r>
-          <w:rPr>
-            <w:rStyle w:val="Hyperlink"/>
-          </w:rPr>
-          <w:t xml:space="preserve">Minard</w:t>
+          <w:t xml:space="preserve">2012</w:t>
+        </w:r>
+      </w:hyperlink>
+      <w:r>
+        <w:t xml:space="preserve"> </w:t>
+      </w:r>
+      <w:r>
+        <w:t xml:space="preserve">;</w:t>
+      </w:r>
+      <w:r>
+        <w:t xml:space="preserve"> </w:t>
+      </w:r>
+      <w:hyperlink w:anchor="ref-deJuan_2022">
+        <w:r>
+          <w:rPr>
+            <w:rStyle w:val="Hyperlink"/>
+          </w:rPr>
+          <w:t xml:space="preserve">Juan</w:t>
         </w:r>
         <w:r>
           <w:rPr>
@@ -9374,34 +9672,44 @@
           <w:rPr>
             <w:rStyle w:val="Hyperlink"/>
           </w:rPr>
-          <w:t xml:space="preserve">2019</w:t>
-        </w:r>
-      </w:hyperlink>
-      <w:r>
-        <w:t xml:space="preserve"> </w:t>
-      </w:r>
-      <w:r>
-        <w:t xml:space="preserve">;</w:t>
-      </w:r>
-      <w:r>
-        <w:t xml:space="preserve"> </w:t>
-      </w:r>
-      <w:hyperlink w:anchor="ref-Pichler_2021">
-        <w:r>
-          <w:rPr>
-            <w:rStyle w:val="Hyperlink"/>
-          </w:rPr>
-          <w:t xml:space="preserve">Pichler &amp; Hartig 2021</w:t>
+          <w:t xml:space="preserve">2022</w:t>
         </w:r>
       </w:hyperlink>
       <w:r>
         <w:t xml:space="preserve">)</w:t>
       </w:r>
       <w:r>
-        <w:t xml:space="preserve"> </w:t>
-      </w:r>
-      <w:r>
-        <w:t xml:space="preserve">to megafauna</w:t>
+        <w:t xml:space="preserve">. For instance, we found an</w:t>
+      </w:r>
+      <w:r>
+        <w:t xml:space="preserve"> </w:t>
+      </w:r>
+      <w:r>
+        <w:t xml:space="preserve">interaction between trophic modalities (i.e. microphagous versus</w:t>
+      </w:r>
+      <w:r>
+        <w:t xml:space="preserve"> </w:t>
+      </w:r>
+      <w:r>
+        <w:t xml:space="preserve">macrophagous diet) and fetch (Fig. S15), indicating that organisms that</w:t>
+      </w:r>
+      <w:r>
+        <w:t xml:space="preserve"> </w:t>
+      </w:r>
+      <w:r>
+        <w:t xml:space="preserve">filter on small particles are less likely to occur in wave-exposed sites</w:t>
+      </w:r>
+      <w:r>
+        <w:t xml:space="preserve"> </w:t>
+      </w:r>
+      <w:r>
+        <w:t xml:space="preserve">where high levels of sediment resuspension can block their filtering</w:t>
+      </w:r>
+      <w:r>
+        <w:t xml:space="preserve"> </w:t>
+      </w:r>
+      <w:r>
+        <w:t xml:space="preserve">systems</w:t>
       </w:r>
       <w:r>
         <w:t xml:space="preserve"> </w:t>
@@ -9409,12 +9717,12 @@
       <w:r>
         <w:t xml:space="preserve">(</w:t>
       </w:r>
-      <w:hyperlink w:anchor="ref-Rocha_2017">
-        <w:r>
-          <w:rPr>
-            <w:rStyle w:val="Hyperlink"/>
-          </w:rPr>
-          <w:t xml:space="preserve">Rocha</w:t>
+      <w:hyperlink w:anchor="ref-Manning_2014">
+        <w:r>
+          <w:rPr>
+            <w:rStyle w:val="Hyperlink"/>
+          </w:rPr>
+          <w:t xml:space="preserve">Manning</w:t>
         </w:r>
         <w:r>
           <w:rPr>
@@ -9440,24 +9748,51 @@
           <w:rPr>
             <w:rStyle w:val="Hyperlink"/>
           </w:rPr>
-          <w:t xml:space="preserve">2017</w:t>
-        </w:r>
-      </w:hyperlink>
-      <w:r>
-        <w:t xml:space="preserve"> </w:t>
-      </w:r>
-      <w:r>
-        <w:t xml:space="preserve">;</w:t>
-      </w:r>
-      <w:r>
-        <w:t xml:space="preserve"> </w:t>
-      </w:r>
-      <w:hyperlink w:anchor="ref-Brimacombe_2020">
-        <w:r>
-          <w:rPr>
-            <w:rStyle w:val="Hyperlink"/>
-          </w:rPr>
-          <w:t xml:space="preserve">Brimacombe</w:t>
+          <w:t xml:space="preserve">2014</w:t>
+        </w:r>
+      </w:hyperlink>
+      <w:r>
+        <w:t xml:space="preserve">)</w:t>
+      </w:r>
+      <w:r>
+        <w:t xml:space="preserve">. Conversely macrophagous organisms are less</w:t>
+      </w:r>
+      <w:r>
+        <w:t xml:space="preserve"> </w:t>
+      </w:r>
+      <w:r>
+        <w:t xml:space="preserve">impacted by fetch. Yet, most trait-environment relationships, and most</w:t>
+      </w:r>
+      <w:r>
+        <w:t xml:space="preserve"> </w:t>
+      </w:r>
+      <w:r>
+        <w:t xml:space="preserve">species-environment relationships were flat suggesting that polychaete</w:t>
+      </w:r>
+      <w:r>
+        <w:t xml:space="preserve"> </w:t>
+      </w:r>
+      <w:r>
+        <w:t xml:space="preserve">assemblages are driven by processes other than abiotic ones, including</w:t>
+      </w:r>
+      <w:r>
+        <w:t xml:space="preserve"> </w:t>
+      </w:r>
+      <w:r>
+        <w:t xml:space="preserve">neutral processes</w:t>
+      </w:r>
+      <w:r>
+        <w:t xml:space="preserve"> </w:t>
+      </w:r>
+      <w:r>
+        <w:t xml:space="preserve">(</w:t>
+      </w:r>
+      <w:hyperlink w:anchor="ref-Boye_2019a">
+        <w:r>
+          <w:rPr>
+            <w:rStyle w:val="Hyperlink"/>
+          </w:rPr>
+          <w:t xml:space="preserve">Boyé</w:t>
         </w:r>
         <w:r>
           <w:rPr>
@@ -9483,35 +9818,32 @@
           <w:rPr>
             <w:rStyle w:val="Hyperlink"/>
           </w:rPr>
-          <w:t xml:space="preserve">2020</w:t>
+          <w:t xml:space="preserve">2019</w:t>
         </w:r>
       </w:hyperlink>
       <w:r>
         <w:t xml:space="preserve">)</w:t>
       </w:r>
       <w:r>
-        <w:t xml:space="preserve"> </w:t>
-      </w:r>
-      <w:r>
-        <w:t xml:space="preserve">inhabiting many different</w:t>
-      </w:r>
-      <w:r>
-        <w:t xml:space="preserve"> </w:t>
-      </w:r>
-      <w:r>
-        <w:t xml:space="preserve">ecosystems. Here, while we studied communities associated with two</w:t>
-      </w:r>
-      <w:r>
-        <w:t xml:space="preserve"> </w:t>
-      </w:r>
-      <w:r>
-        <w:t xml:space="preserve">specific coastal habitats, i.e. seagrass and sand, that have original</w:t>
-      </w:r>
-      <w:r>
-        <w:t xml:space="preserve"> </w:t>
-      </w:r>
-      <w:r>
-        <w:t xml:space="preserve">characteristics as they are located at the land-sea interface</w:t>
+        <w:t xml:space="preserve">. However, the lack of contribution of</w:t>
+      </w:r>
+      <w:r>
+        <w:t xml:space="preserve"> </w:t>
+      </w:r>
+      <w:r>
+        <w:t xml:space="preserve">other trait-environment relationships in our model could also be related</w:t>
+      </w:r>
+      <w:r>
+        <w:t xml:space="preserve"> </w:t>
+      </w:r>
+      <w:r>
+        <w:t xml:space="preserve">to a mismatch between trait data, environmental data, and the ecological</w:t>
+      </w:r>
+      <w:r>
+        <w:t xml:space="preserve"> </w:t>
+      </w:r>
+      <w:r>
+        <w:t xml:space="preserve">processes at play</w:t>
       </w:r>
       <w:r>
         <w:t xml:space="preserve"> </w:t>
@@ -9519,12 +9851,12 @@
       <w:r>
         <w:t xml:space="preserve">(</w:t>
       </w:r>
-      <w:hyperlink w:anchor="ref-Boye_2019a">
-        <w:r>
-          <w:rPr>
-            <w:rStyle w:val="Hyperlink"/>
-          </w:rPr>
-          <w:t xml:space="preserve">Boyé</w:t>
+      <w:hyperlink w:anchor="ref-deJuan_2022">
+        <w:r>
+          <w:rPr>
+            <w:rStyle w:val="Hyperlink"/>
+          </w:rPr>
+          <w:t xml:space="preserve">Juan</w:t>
         </w:r>
         <w:r>
           <w:rPr>
@@ -9550,32 +9882,50 @@
           <w:rPr>
             <w:rStyle w:val="Hyperlink"/>
           </w:rPr>
-          <w:t xml:space="preserve">2019</w:t>
+          <w:t xml:space="preserve">2022</w:t>
         </w:r>
       </w:hyperlink>
       <w:r>
         <w:t xml:space="preserve">)</w:t>
       </w:r>
       <w:r>
-        <w:t xml:space="preserve">, our case study reflects typical aspects of applied</w:t>
-      </w:r>
-      <w:r>
-        <w:t xml:space="preserve"> </w:t>
-      </w:r>
-      <w:r>
-        <w:t xml:space="preserve">ecological research. These include issues related to data limitation and</w:t>
-      </w:r>
-      <w:r>
-        <w:t xml:space="preserve"> </w:t>
-      </w:r>
-      <w:r>
-        <w:t xml:space="preserve">availability but also typical features of ecological communities</w:t>
-      </w:r>
-      <w:r>
-        <w:t xml:space="preserve"> </w:t>
-      </w:r>
-      <w:r>
-        <w:t xml:space="preserve">(e.g. prevalence of rare and transient species;</w:t>
+        <w:t xml:space="preserve">. For instance, the physical coastal</w:t>
+      </w:r>
+      <w:r>
+        <w:t xml:space="preserve"> </w:t>
+      </w:r>
+      <w:r>
+        <w:t xml:space="preserve">environment is highly dynamic; a feature that is only partially</w:t>
+      </w:r>
+      <w:r>
+        <w:t xml:space="preserve"> </w:t>
+      </w:r>
+      <w:r>
+        <w:t xml:space="preserve">characterised by our environmental variables that summarise average</w:t>
+      </w:r>
+      <w:r>
+        <w:t xml:space="preserve"> </w:t>
+      </w:r>
+      <w:r>
+        <w:t xml:space="preserve">climatological conditions (but not extreme events or annual/seasonal</w:t>
+      </w:r>
+      <w:r>
+        <w:t xml:space="preserve"> </w:t>
+      </w:r>
+      <w:r>
+        <w:t xml:space="preserve">variability). Likewise, the list of available fuzzy-coded traits only</w:t>
+      </w:r>
+      <w:r>
+        <w:t xml:space="preserve"> </w:t>
+      </w:r>
+      <w:r>
+        <w:t xml:space="preserve">partially captures species capacity to adapt to frequent disturbances or</w:t>
+      </w:r>
+      <w:r>
+        <w:t xml:space="preserve"> </w:t>
+      </w:r>
+      <w:r>
+        <w:t xml:space="preserve">environmental variability</w:t>
       </w:r>
       <w:r>
         <w:t xml:space="preserve"> </w:t>
@@ -9583,29 +9933,12 @@
       <w:r>
         <w:t xml:space="preserve">(</w:t>
       </w:r>
-      <w:hyperlink w:anchor="ref-Magurran_2003">
-        <w:r>
-          <w:rPr>
-            <w:rStyle w:val="Hyperlink"/>
-          </w:rPr>
-          <w:t xml:space="preserve">Magurran &amp; Henderson 2003</w:t>
-        </w:r>
-      </w:hyperlink>
-      <w:r>
-        <w:t xml:space="preserve"> </w:t>
-      </w:r>
-      <w:r>
-        <w:t xml:space="preserve">;</w:t>
-      </w:r>
-      <w:r>
-        <w:t xml:space="preserve"> </w:t>
-      </w:r>
-      <w:hyperlink w:anchor="ref-SnellTaylor_2018">
-        <w:r>
-          <w:rPr>
-            <w:rStyle w:val="Hyperlink"/>
-          </w:rPr>
-          <w:t xml:space="preserve">Snell Taylor</w:t>
+      <w:hyperlink w:anchor="ref-Violle_2012">
+        <w:r>
+          <w:rPr>
+            <w:rStyle w:val="Hyperlink"/>
+          </w:rPr>
+          <w:t xml:space="preserve">Violle</w:t>
         </w:r>
         <w:r>
           <w:rPr>
@@ -9631,45 +9964,24 @@
           <w:rPr>
             <w:rStyle w:val="Hyperlink"/>
           </w:rPr>
-          <w:t xml:space="preserve">2018</w:t>
-        </w:r>
-      </w:hyperlink>
-      <w:r>
-        <w:t xml:space="preserve">)</w:t>
-      </w:r>
-      <w:r>
-        <w:t xml:space="preserve">). Our results provide some insights on</w:t>
-      </w:r>
-      <w:r>
-        <w:t xml:space="preserve"> </w:t>
-      </w:r>
-      <w:r>
-        <w:t xml:space="preserve">trait-environment relationships but these contributions of functional</w:t>
-      </w:r>
-      <w:r>
-        <w:t xml:space="preserve"> </w:t>
-      </w:r>
-      <w:r>
-        <w:t xml:space="preserve">ecology in jSDMs are likely limited by trait data quality and</w:t>
-      </w:r>
-      <w:r>
-        <w:t xml:space="preserve"> </w:t>
-      </w:r>
-      <w:r>
-        <w:t xml:space="preserve">availability</w:t>
-      </w:r>
-      <w:r>
-        <w:t xml:space="preserve"> </w:t>
-      </w:r>
-      <w:r>
-        <w:t xml:space="preserve">(</w:t>
-      </w:r>
-      <w:hyperlink w:anchor="ref-Tyler_2012">
-        <w:r>
-          <w:rPr>
-            <w:rStyle w:val="Hyperlink"/>
-          </w:rPr>
-          <w:t xml:space="preserve">Tyler</w:t>
+          <w:t xml:space="preserve">2012</w:t>
+        </w:r>
+      </w:hyperlink>
+      <w:r>
+        <w:t xml:space="preserve"> </w:t>
+      </w:r>
+      <w:r>
+        <w:t xml:space="preserve">;</w:t>
+      </w:r>
+      <w:r>
+        <w:t xml:space="preserve"> </w:t>
+      </w:r>
+      <w:hyperlink w:anchor="ref-deJuan_2022">
+        <w:r>
+          <w:rPr>
+            <w:rStyle w:val="Hyperlink"/>
+          </w:rPr>
+          <w:t xml:space="preserve">Juan</w:t>
         </w:r>
         <w:r>
           <w:rPr>
@@ -9695,24 +10007,63 @@
           <w:rPr>
             <w:rStyle w:val="Hyperlink"/>
           </w:rPr>
-          <w:t xml:space="preserve">2012</w:t>
-        </w:r>
-      </w:hyperlink>
-      <w:r>
-        <w:t xml:space="preserve"> </w:t>
-      </w:r>
-      <w:r>
-        <w:t xml:space="preserve">;</w:t>
-      </w:r>
-      <w:r>
-        <w:t xml:space="preserve"> </w:t>
-      </w:r>
-      <w:hyperlink w:anchor="ref-deJuan_2022">
-        <w:r>
-          <w:rPr>
-            <w:rStyle w:val="Hyperlink"/>
-          </w:rPr>
-          <w:t xml:space="preserve">Juan</w:t>
+          <w:t xml:space="preserve">2022</w:t>
+        </w:r>
+      </w:hyperlink>
+      <w:r>
+        <w:t xml:space="preserve">)</w:t>
+      </w:r>
+      <w:r>
+        <w:t xml:space="preserve">. Most ecological</w:t>
+      </w:r>
+      <w:r>
+        <w:t xml:space="preserve"> </w:t>
+      </w:r>
+      <w:r>
+        <w:t xml:space="preserve">studies are likely to face similar trade-offs where the potential</w:t>
+      </w:r>
+      <w:r>
+        <w:t xml:space="preserve"> </w:t>
+      </w:r>
+      <w:r>
+        <w:t xml:space="preserve">benefit of including traits within jSDMs is balanced out by the effort</w:t>
+      </w:r>
+      <w:r>
+        <w:t xml:space="preserve"> </w:t>
+      </w:r>
+      <w:r>
+        <w:t xml:space="preserve">needed to collect relevant trait information when missing. In our case,</w:t>
+      </w:r>
+      <w:r>
+        <w:t xml:space="preserve"> </w:t>
+      </w:r>
+      <w:r>
+        <w:t xml:space="preserve">while including traits does not improve model predictive power, it</w:t>
+      </w:r>
+      <w:r>
+        <w:t xml:space="preserve"> </w:t>
+      </w:r>
+      <w:r>
+        <w:t xml:space="preserve">enhances our understanding of species responses along environmental</w:t>
+      </w:r>
+      <w:r>
+        <w:t xml:space="preserve"> </w:t>
+      </w:r>
+      <w:r>
+        <w:t xml:space="preserve">gradients. Hence, if the goal is not prediction but inference</w:t>
+      </w:r>
+      <w:r>
+        <w:t xml:space="preserve"> </w:t>
+      </w:r>
+      <w:r>
+        <w:t xml:space="preserve">(</w:t>
+      </w:r>
+      <w:hyperlink w:anchor="ref-Tredennick_2021">
+        <w:r>
+          <w:rPr>
+            <w:rStyle w:val="Hyperlink"/>
+          </w:rPr>
+          <w:t xml:space="preserve">Tredennick</w:t>
         </w:r>
         <w:r>
           <w:rPr>
@@ -9738,44 +10089,46 @@
           <w:rPr>
             <w:rStyle w:val="Hyperlink"/>
           </w:rPr>
-          <w:t xml:space="preserve">2022</w:t>
+          <w:t xml:space="preserve">2021</w:t>
         </w:r>
       </w:hyperlink>
       <w:r>
         <w:t xml:space="preserve">)</w:t>
       </w:r>
       <w:r>
-        <w:t xml:space="preserve">. For instance, we found an</w:t>
-      </w:r>
-      <w:r>
-        <w:t xml:space="preserve"> </w:t>
-      </w:r>
-      <w:r>
-        <w:t xml:space="preserve">interaction between trophic modalities (i.e. microphagous versus</w:t>
-      </w:r>
-      <w:r>
-        <w:t xml:space="preserve"> </w:t>
-      </w:r>
-      <w:r>
-        <w:t xml:space="preserve">macrophagous diet) and fetch (Fig. S15), indicating that organisms that</w:t>
-      </w:r>
-      <w:r>
-        <w:t xml:space="preserve"> </w:t>
-      </w:r>
-      <w:r>
-        <w:t xml:space="preserve">filter on small particles are less likely to occur in wave-exposed sites</w:t>
-      </w:r>
-      <w:r>
-        <w:t xml:space="preserve"> </w:t>
-      </w:r>
-      <w:r>
-        <w:t xml:space="preserve">where high levels of sediment resuspension can block their filtering</w:t>
-      </w:r>
-      <w:r>
-        <w:t xml:space="preserve"> </w:t>
-      </w:r>
-      <w:r>
-        <w:t xml:space="preserve">systems</w:t>
+        <w:t xml:space="preserve">, including traits and proxies of phylogeny can</w:t>
+      </w:r>
+      <w:r>
+        <w:t xml:space="preserve"> </w:t>
+      </w:r>
+      <w:r>
+        <w:t xml:space="preserve">facilitate model interpretation, providing that explanatory power does</w:t>
+      </w:r>
+      <w:r>
+        <w:t xml:space="preserve"> </w:t>
+      </w:r>
+      <w:r>
+        <w:t xml:space="preserve">not decrease (as in our case), and that additional model parameters do</w:t>
+      </w:r>
+      <w:r>
+        <w:t xml:space="preserve"> </w:t>
+      </w:r>
+      <w:r>
+        <w:t xml:space="preserve">not make computation time impractical.</w:t>
+      </w:r>
+    </w:p>
+    <w:p>
+      <w:pPr>
+        <w:pStyle w:val="BodyText"/>
+      </w:pPr>
+      <w:r>
+        <w:t xml:space="preserve">While guidelines have been developed to characterise the performance of</w:t>
+      </w:r>
+      <w:r>
+        <w:t xml:space="preserve"> </w:t>
+      </w:r>
+      <w:r>
+        <w:t xml:space="preserve">jSDM fitted on presence-absence data</w:t>
       </w:r>
       <w:r>
         <w:t xml:space="preserve"> </w:t>
@@ -9783,12 +10136,12 @@
       <w:r>
         <w:t xml:space="preserve">(</w:t>
       </w:r>
-      <w:hyperlink w:anchor="ref-Manning_2014">
-        <w:r>
-          <w:rPr>
-            <w:rStyle w:val="Hyperlink"/>
-          </w:rPr>
-          <w:t xml:space="preserve">Manning</w:t>
+      <w:hyperlink w:anchor="ref-Wilkinson_2020">
+        <w:r>
+          <w:rPr>
+            <w:rStyle w:val="Hyperlink"/>
+          </w:rPr>
+          <w:t xml:space="preserve">Wilkinson</w:t>
         </w:r>
         <w:r>
           <w:rPr>
@@ -9814,38 +10167,26 @@
           <w:rPr>
             <w:rStyle w:val="Hyperlink"/>
           </w:rPr>
-          <w:t xml:space="preserve">2014</w:t>
+          <w:t xml:space="preserve">2020</w:t>
         </w:r>
       </w:hyperlink>
       <w:r>
         <w:t xml:space="preserve">)</w:t>
       </w:r>
       <w:r>
-        <w:t xml:space="preserve">. Conversely macrophagous organisms are less</w:t>
-      </w:r>
-      <w:r>
-        <w:t xml:space="preserve"> </w:t>
-      </w:r>
-      <w:r>
-        <w:t xml:space="preserve">impacted by fetch. Yet, most trait-environment relationships, and most</w:t>
-      </w:r>
-      <w:r>
-        <w:t xml:space="preserve"> </w:t>
-      </w:r>
-      <w:r>
-        <w:t xml:space="preserve">species-environment relationships were flat suggesting that polychaete</w:t>
-      </w:r>
-      <w:r>
-        <w:t xml:space="preserve"> </w:t>
-      </w:r>
-      <w:r>
-        <w:t xml:space="preserve">assemblages are driven by processes other than abiotic ones, including</w:t>
-      </w:r>
-      <w:r>
-        <w:t xml:space="preserve"> </w:t>
-      </w:r>
-      <w:r>
-        <w:t xml:space="preserve">neutral processes</w:t>
+        <w:t xml:space="preserve">, it is only</w:t>
+      </w:r>
+      <w:r>
+        <w:t xml:space="preserve"> </w:t>
+      </w:r>
+      <w:r>
+        <w:t xml:space="preserve">recently that the predictive power of abundance-based models has been</w:t>
+      </w:r>
+      <w:r>
+        <w:t xml:space="preserve"> </w:t>
+      </w:r>
+      <w:r>
+        <w:t xml:space="preserve">explored</w:t>
       </w:r>
       <w:r>
         <w:t xml:space="preserve"> </w:t>
@@ -9853,12 +10194,12 @@
       <w:r>
         <w:t xml:space="preserve">(</w:t>
       </w:r>
-      <w:hyperlink w:anchor="ref-Boye_2019a">
-        <w:r>
-          <w:rPr>
-            <w:rStyle w:val="Hyperlink"/>
-          </w:rPr>
-          <w:t xml:space="preserve">Boyé</w:t>
+      <w:hyperlink w:anchor="ref-Waldock_2022">
+        <w:r>
+          <w:rPr>
+            <w:rStyle w:val="Hyperlink"/>
+          </w:rPr>
+          <w:t xml:space="preserve">Waldock</w:t>
         </w:r>
         <w:r>
           <w:rPr>
@@ -9884,32 +10225,38 @@
           <w:rPr>
             <w:rStyle w:val="Hyperlink"/>
           </w:rPr>
-          <w:t xml:space="preserve">2019</w:t>
+          <w:t xml:space="preserve">2022</w:t>
         </w:r>
       </w:hyperlink>
       <w:r>
         <w:t xml:space="preserve">)</w:t>
       </w:r>
       <w:r>
-        <w:t xml:space="preserve">. However, the lack of contribution of</w:t>
-      </w:r>
-      <w:r>
-        <w:t xml:space="preserve"> </w:t>
-      </w:r>
-      <w:r>
-        <w:t xml:space="preserve">other trait-environment relationships in our model could also be related</w:t>
-      </w:r>
-      <w:r>
-        <w:t xml:space="preserve"> </w:t>
-      </w:r>
-      <w:r>
-        <w:t xml:space="preserve">to a mismatch between trait data, environmental data, and the ecological</w:t>
-      </w:r>
-      <w:r>
-        <w:t xml:space="preserve"> </w:t>
-      </w:r>
-      <w:r>
-        <w:t xml:space="preserve">processes at play</w:t>
+        <w:t xml:space="preserve">. Here, we used a set of complementary metrics</w:t>
+      </w:r>
+      <w:r>
+        <w:t xml:space="preserve"> </w:t>
+      </w:r>
+      <w:r>
+        <w:t xml:space="preserve">to assess the performance of both presence-absence and abundance models</w:t>
+      </w:r>
+      <w:r>
+        <w:t xml:space="preserve"> </w:t>
+      </w:r>
+      <w:r>
+        <w:t xml:space="preserve">at the species and community levels, the latter considering both alpha</w:t>
+      </w:r>
+      <w:r>
+        <w:t xml:space="preserve"> </w:t>
+      </w:r>
+      <w:r>
+        <w:t xml:space="preserve">and beta diversity. We also transposed a method initially developed for</w:t>
+      </w:r>
+      <w:r>
+        <w:t xml:space="preserve"> </w:t>
+      </w:r>
+      <w:r>
+        <w:t xml:space="preserve">time series</w:t>
       </w:r>
       <w:r>
         <w:t xml:space="preserve"> </w:t>
@@ -9917,12 +10264,12 @@
       <w:r>
         <w:t xml:space="preserve">(</w:t>
       </w:r>
-      <w:hyperlink w:anchor="ref-deJuan_2022">
-        <w:r>
-          <w:rPr>
-            <w:rStyle w:val="Hyperlink"/>
-          </w:rPr>
-          <w:t xml:space="preserve">Juan</w:t>
+      <w:hyperlink w:anchor="ref-Rigal_2020">
+        <w:r>
+          <w:rPr>
+            <w:rStyle w:val="Hyperlink"/>
+          </w:rPr>
+          <w:t xml:space="preserve">Rigal</w:t>
         </w:r>
         <w:r>
           <w:rPr>
@@ -9948,50 +10295,55 @@
           <w:rPr>
             <w:rStyle w:val="Hyperlink"/>
           </w:rPr>
-          <w:t xml:space="preserve">2022</w:t>
+          <w:t xml:space="preserve">2020</w:t>
         </w:r>
       </w:hyperlink>
       <w:r>
         <w:t xml:space="preserve">)</w:t>
       </w:r>
       <w:r>
-        <w:t xml:space="preserve">. For instance, the physical coastal</w:t>
-      </w:r>
-      <w:r>
-        <w:t xml:space="preserve"> </w:t>
-      </w:r>
-      <w:r>
-        <w:t xml:space="preserve">environment is highly dynamic; a feature that is only partially</w:t>
-      </w:r>
-      <w:r>
-        <w:t xml:space="preserve"> </w:t>
-      </w:r>
-      <w:r>
-        <w:t xml:space="preserve">characterised by our environmental variables that summarise average</w:t>
-      </w:r>
-      <w:r>
-        <w:t xml:space="preserve"> </w:t>
-      </w:r>
-      <w:r>
-        <w:t xml:space="preserve">climatological conditions (but not extreme events or annual/seasonal</w:t>
-      </w:r>
-      <w:r>
-        <w:t xml:space="preserve"> </w:t>
-      </w:r>
-      <w:r>
-        <w:t xml:space="preserve">variability). Likewise, the list of available fuzzy-coded traits only</w:t>
-      </w:r>
-      <w:r>
-        <w:t xml:space="preserve"> </w:t>
-      </w:r>
-      <w:r>
-        <w:t xml:space="preserve">partially captures species capacity to adapt to frequent disturbances or</w:t>
-      </w:r>
-      <w:r>
-        <w:t xml:space="preserve"> </w:t>
-      </w:r>
-      <w:r>
-        <w:t xml:space="preserve">environmental variability</w:t>
+        <w:t xml:space="preserve"> </w:t>
+      </w:r>
+      <w:r>
+        <w:t xml:space="preserve">to provide an innovative way of characterising</w:t>
+      </w:r>
+      <w:r>
+        <w:t xml:space="preserve"> </w:t>
+      </w:r>
+      <w:r>
+        <w:t xml:space="preserve">the response curves of each species. Further, we bring together a set of</w:t>
+      </w:r>
+      <w:r>
+        <w:t xml:space="preserve"> </w:t>
+      </w:r>
+      <w:r>
+        <w:t xml:space="preserve">approaches and propose a new index to characterise and compare residual</w:t>
+      </w:r>
+      <w:r>
+        <w:t xml:space="preserve"> </w:t>
+      </w:r>
+      <w:r>
+        <w:t xml:space="preserve">correlation matrices. Overall, we provide a comprehensive framework for</w:t>
+      </w:r>
+      <w:r>
+        <w:t xml:space="preserve"> </w:t>
+      </w:r>
+      <w:r>
+        <w:t xml:space="preserve">integrative assessment and comparison of alternative jSDM performance.</w:t>
+      </w:r>
+    </w:p>
+    <w:p>
+      <w:pPr>
+        <w:pStyle w:val="BodyText"/>
+      </w:pPr>
+      <w:r>
+        <w:t xml:space="preserve">Overall, our results provide new insights into the most appropriate</w:t>
+      </w:r>
+      <w:r>
+        <w:t xml:space="preserve"> </w:t>
+      </w:r>
+      <w:r>
+        <w:t xml:space="preserve">strategies for jSDM fitting, according to modelling objectives</w:t>
       </w:r>
       <w:r>
         <w:t xml:space="preserve"> </w:t>
@@ -9999,12 +10351,12 @@
       <w:r>
         <w:t xml:space="preserve">(</w:t>
       </w:r>
-      <w:hyperlink w:anchor="ref-Violle_2012">
-        <w:r>
-          <w:rPr>
-            <w:rStyle w:val="Hyperlink"/>
-          </w:rPr>
-          <w:t xml:space="preserve">Violle</w:t>
+      <w:hyperlink w:anchor="ref-Troudet_2017">
+        <w:r>
+          <w:rPr>
+            <w:rStyle w:val="Hyperlink"/>
+          </w:rPr>
+          <w:t xml:space="preserve">Troudet</w:t>
         </w:r>
         <w:r>
           <w:rPr>
@@ -10030,24 +10382,78 @@
           <w:rPr>
             <w:rStyle w:val="Hyperlink"/>
           </w:rPr>
-          <w:t xml:space="preserve">2012</w:t>
-        </w:r>
-      </w:hyperlink>
-      <w:r>
-        <w:t xml:space="preserve"> </w:t>
-      </w:r>
-      <w:r>
-        <w:t xml:space="preserve">;</w:t>
-      </w:r>
-      <w:r>
-        <w:t xml:space="preserve"> </w:t>
-      </w:r>
-      <w:hyperlink w:anchor="ref-deJuan_2022">
-        <w:r>
-          <w:rPr>
-            <w:rStyle w:val="Hyperlink"/>
-          </w:rPr>
-          <w:t xml:space="preserve">Juan</w:t>
+          <w:t xml:space="preserve">2017</w:t>
+        </w:r>
+      </w:hyperlink>
+      <w:r>
+        <w:t xml:space="preserve">)</w:t>
+      </w:r>
+      <w:r>
+        <w:t xml:space="preserve"> </w:t>
+      </w:r>
+      <w:r>
+        <w:t xml:space="preserve">and available data. While the four models considered had</w:t>
+      </w:r>
+      <w:r>
+        <w:t xml:space="preserve"> </w:t>
+      </w:r>
+      <w:r>
+        <w:t xml:space="preserve">similar explanatory power, adding extra information to traditional jSDMs</w:t>
+      </w:r>
+      <w:r>
+        <w:t xml:space="preserve"> </w:t>
+      </w:r>
+      <w:r>
+        <w:t xml:space="preserve">that only consider abiotic predictors can prove useful in cases. For</w:t>
+      </w:r>
+      <w:r>
+        <w:t xml:space="preserve"> </w:t>
+      </w:r>
+      <w:r>
+        <w:t xml:space="preserve">instance, adding monitoring data for other non-target species can</w:t>
+      </w:r>
+      <w:r>
+        <w:t xml:space="preserve"> </w:t>
+      </w:r>
+      <w:r>
+        <w:t xml:space="preserve">substantially increase model predictive power by modifying inferred</w:t>
+      </w:r>
+      <w:r>
+        <w:t xml:space="preserve"> </w:t>
+      </w:r>
+      <w:r>
+        <w:t xml:space="preserve">species-environment relationships and residual correlation matrices.</w:t>
+      </w:r>
+      <w:r>
+        <w:t xml:space="preserve"> </w:t>
+      </w:r>
+      <w:r>
+        <w:t xml:space="preserve">Similarly, adding traits or phylogeny can improve model</w:t>
+      </w:r>
+      <w:r>
+        <w:t xml:space="preserve"> </w:t>
+      </w:r>
+      <w:r>
+        <w:t xml:space="preserve">interpretability. Future studies will be key to consolidate our findings</w:t>
+      </w:r>
+      <w:r>
+        <w:t xml:space="preserve"> </w:t>
+      </w:r>
+      <w:r>
+        <w:t xml:space="preserve">on simulated case studies</w:t>
+      </w:r>
+      <w:r>
+        <w:t xml:space="preserve"> </w:t>
+      </w:r>
+      <w:r>
+        <w:t xml:space="preserve">(</w:t>
+      </w:r>
+      <w:hyperlink w:anchor="ref-Zurell_2010">
+        <w:r>
+          <w:rPr>
+            <w:rStyle w:val="Hyperlink"/>
+          </w:rPr>
+          <w:t xml:space="preserve">Zurell</w:t>
         </w:r>
         <w:r>
           <w:rPr>
@@ -10073,63 +10479,24 @@
           <w:rPr>
             <w:rStyle w:val="Hyperlink"/>
           </w:rPr>
-          <w:t xml:space="preserve">2022</w:t>
-        </w:r>
-      </w:hyperlink>
-      <w:r>
-        <w:t xml:space="preserve">)</w:t>
-      </w:r>
-      <w:r>
-        <w:t xml:space="preserve">. Most ecological</w:t>
-      </w:r>
-      <w:r>
-        <w:t xml:space="preserve"> </w:t>
-      </w:r>
-      <w:r>
-        <w:t xml:space="preserve">studies are likely to face similar trade-offs where the potential</w:t>
-      </w:r>
-      <w:r>
-        <w:t xml:space="preserve"> </w:t>
-      </w:r>
-      <w:r>
-        <w:t xml:space="preserve">benefit of including traits within jSDMs is balanced out by the effort</w:t>
-      </w:r>
-      <w:r>
-        <w:t xml:space="preserve"> </w:t>
-      </w:r>
-      <w:r>
-        <w:t xml:space="preserve">needed to collect relevant trait information when missing. In our case,</w:t>
-      </w:r>
-      <w:r>
-        <w:t xml:space="preserve"> </w:t>
-      </w:r>
-      <w:r>
-        <w:t xml:space="preserve">while inclu=sding traits does not improve model predictive power, it</w:t>
-      </w:r>
-      <w:r>
-        <w:t xml:space="preserve"> </w:t>
-      </w:r>
-      <w:r>
-        <w:t xml:space="preserve">enhances our understanding of species responses along environmental</w:t>
-      </w:r>
-      <w:r>
-        <w:t xml:space="preserve"> </w:t>
-      </w:r>
-      <w:r>
-        <w:t xml:space="preserve">gradients. Hence, if the goal is not prediction but inference</w:t>
-      </w:r>
-      <w:r>
-        <w:t xml:space="preserve"> </w:t>
-      </w:r>
-      <w:r>
-        <w:t xml:space="preserve">(</w:t>
-      </w:r>
-      <w:hyperlink w:anchor="ref-Tredennick_2021">
-        <w:r>
-          <w:rPr>
-            <w:rStyle w:val="Hyperlink"/>
-          </w:rPr>
-          <w:t xml:space="preserve">Tredennick</w:t>
+          <w:t xml:space="preserve">2010</w:t>
+        </w:r>
+      </w:hyperlink>
+      <w:r>
+        <w:t xml:space="preserve"> </w:t>
+      </w:r>
+      <w:r>
+        <w:t xml:space="preserve">;</w:t>
+      </w:r>
+      <w:r>
+        <w:t xml:space="preserve"> </w:t>
+      </w:r>
+      <w:hyperlink w:anchor="ref-DiRenzo_2022">
+        <w:r>
+          <w:rPr>
+            <w:rStyle w:val="Hyperlink"/>
+          </w:rPr>
+          <w:t xml:space="preserve">DiRenzo</w:t>
         </w:r>
         <w:r>
           <w:rPr>
@@ -10155,471 +10522,26 @@
           <w:rPr>
             <w:rStyle w:val="Hyperlink"/>
           </w:rPr>
-          <w:t xml:space="preserve">2021</w:t>
+          <w:t xml:space="preserve">2022</w:t>
         </w:r>
       </w:hyperlink>
       <w:r>
         <w:t xml:space="preserve">)</w:t>
       </w:r>
       <w:r>
-        <w:t xml:space="preserve">, including traits and proxies of phylogeny can</w:t>
-      </w:r>
-      <w:r>
-        <w:t xml:space="preserve"> </w:t>
-      </w:r>
-      <w:r>
-        <w:t xml:space="preserve">facilitate model interpretation, providing that explanatory power does</w:t>
-      </w:r>
-      <w:r>
-        <w:t xml:space="preserve"> </w:t>
-      </w:r>
-      <w:r>
-        <w:t xml:space="preserve">not decrease (as in our case), and that additional model parameters do</w:t>
-      </w:r>
-      <w:r>
-        <w:t xml:space="preserve"> </w:t>
-      </w:r>
-      <w:r>
-        <w:t xml:space="preserve">not make computation time impractical.</w:t>
-      </w:r>
-    </w:p>
-    <w:p>
-      <w:pPr>
-        <w:pStyle w:val="BodyText"/>
-      </w:pPr>
-      <w:r>
-        <w:t xml:space="preserve">While guidelines have been developed to characterise the performance of</w:t>
-      </w:r>
-      <w:r>
-        <w:t xml:space="preserve"> </w:t>
-      </w:r>
-      <w:r>
-        <w:t xml:space="preserve">jSDM fitted on presence-absence data</w:t>
-      </w:r>
-      <w:r>
-        <w:t xml:space="preserve"> </w:t>
-      </w:r>
-      <w:r>
-        <w:t xml:space="preserve">(</w:t>
-      </w:r>
-      <w:hyperlink w:anchor="ref-Wilkinson_2020">
-        <w:r>
-          <w:rPr>
-            <w:rStyle w:val="Hyperlink"/>
-          </w:rPr>
-          <w:t xml:space="preserve">Wilkinson</w:t>
-        </w:r>
-        <w:r>
-          <w:rPr>
-            <w:rStyle w:val="Hyperlink"/>
-          </w:rPr>
-          <w:t xml:space="preserve"> </w:t>
-        </w:r>
-        <w:r>
-          <w:rPr>
-            <w:rStyle w:val="Hyperlink"/>
-            <w:iCs/>
-            <w:i/>
-          </w:rPr>
-          <w:t xml:space="preserve">et al.</w:t>
-        </w:r>
-        <w:r>
-          <w:rPr>
-            <w:rStyle w:val="Hyperlink"/>
-          </w:rPr>
-          <w:t xml:space="preserve"> </w:t>
-        </w:r>
-        <w:r>
-          <w:rPr>
-            <w:rStyle w:val="Hyperlink"/>
-          </w:rPr>
-          <w:t xml:space="preserve">2020</w:t>
-        </w:r>
-      </w:hyperlink>
-      <w:r>
-        <w:t xml:space="preserve">)</w:t>
-      </w:r>
-      <w:r>
-        <w:t xml:space="preserve">, it is only</w:t>
-      </w:r>
-      <w:r>
-        <w:t xml:space="preserve"> </w:t>
-      </w:r>
-      <w:r>
-        <w:t xml:space="preserve">recently that the predictive power of abundance-based models has been</w:t>
-      </w:r>
-      <w:r>
-        <w:t xml:space="preserve"> </w:t>
-      </w:r>
-      <w:r>
-        <w:t xml:space="preserve">explored</w:t>
-      </w:r>
-      <w:r>
-        <w:t xml:space="preserve"> </w:t>
-      </w:r>
-      <w:r>
-        <w:t xml:space="preserve">(</w:t>
-      </w:r>
-      <w:hyperlink w:anchor="ref-Waldock_2022">
-        <w:r>
-          <w:rPr>
-            <w:rStyle w:val="Hyperlink"/>
-          </w:rPr>
-          <w:t xml:space="preserve">Waldock</w:t>
-        </w:r>
-        <w:r>
-          <w:rPr>
-            <w:rStyle w:val="Hyperlink"/>
-          </w:rPr>
-          <w:t xml:space="preserve"> </w:t>
-        </w:r>
-        <w:r>
-          <w:rPr>
-            <w:rStyle w:val="Hyperlink"/>
-            <w:iCs/>
-            <w:i/>
-          </w:rPr>
-          <w:t xml:space="preserve">et al.</w:t>
-        </w:r>
-        <w:r>
-          <w:rPr>
-            <w:rStyle w:val="Hyperlink"/>
-          </w:rPr>
-          <w:t xml:space="preserve"> </w:t>
-        </w:r>
-        <w:r>
-          <w:rPr>
-            <w:rStyle w:val="Hyperlink"/>
-          </w:rPr>
-          <w:t xml:space="preserve">2022</w:t>
-        </w:r>
-      </w:hyperlink>
-      <w:r>
-        <w:t xml:space="preserve">)</w:t>
-      </w:r>
-      <w:r>
-        <w:t xml:space="preserve">. Here, we used a set of complementary metrics</w:t>
-      </w:r>
-      <w:r>
-        <w:t xml:space="preserve"> </w:t>
-      </w:r>
-      <w:r>
-        <w:t xml:space="preserve">to assess the performance of both presence-absence and abundance models</w:t>
-      </w:r>
-      <w:r>
-        <w:t xml:space="preserve"> </w:t>
-      </w:r>
-      <w:r>
-        <w:t xml:space="preserve">at the species and community levels, the latter considering both alpha</w:t>
-      </w:r>
-      <w:r>
-        <w:t xml:space="preserve"> </w:t>
-      </w:r>
-      <w:r>
-        <w:t xml:space="preserve">and beta diversity. We also transposed a method initially developed for</w:t>
-      </w:r>
-      <w:r>
-        <w:t xml:space="preserve"> </w:t>
-      </w:r>
-      <w:r>
-        <w:t xml:space="preserve">time series</w:t>
-      </w:r>
-      <w:r>
-        <w:t xml:space="preserve"> </w:t>
-      </w:r>
-      <w:r>
-        <w:t xml:space="preserve">(</w:t>
-      </w:r>
-      <w:hyperlink w:anchor="ref-Rigal_2020">
-        <w:r>
-          <w:rPr>
-            <w:rStyle w:val="Hyperlink"/>
-          </w:rPr>
-          <w:t xml:space="preserve">Rigal</w:t>
-        </w:r>
-        <w:r>
-          <w:rPr>
-            <w:rStyle w:val="Hyperlink"/>
-          </w:rPr>
-          <w:t xml:space="preserve"> </w:t>
-        </w:r>
-        <w:r>
-          <w:rPr>
-            <w:rStyle w:val="Hyperlink"/>
-            <w:iCs/>
-            <w:i/>
-          </w:rPr>
-          <w:t xml:space="preserve">et al.</w:t>
-        </w:r>
-        <w:r>
-          <w:rPr>
-            <w:rStyle w:val="Hyperlink"/>
-          </w:rPr>
-          <w:t xml:space="preserve"> </w:t>
-        </w:r>
-        <w:r>
-          <w:rPr>
-            <w:rStyle w:val="Hyperlink"/>
-          </w:rPr>
-          <w:t xml:space="preserve">2020</w:t>
-        </w:r>
-      </w:hyperlink>
-      <w:r>
-        <w:t xml:space="preserve">)</w:t>
-      </w:r>
-      <w:r>
-        <w:t xml:space="preserve"> </w:t>
-      </w:r>
-      <w:r>
-        <w:t xml:space="preserve">to provide an innovative way of characterising</w:t>
-      </w:r>
-      <w:r>
-        <w:t xml:space="preserve"> </w:t>
-      </w:r>
-      <w:r>
-        <w:t xml:space="preserve">the response curves of each species. Further, we bring together a set of</w:t>
-      </w:r>
-      <w:r>
-        <w:t xml:space="preserve"> </w:t>
-      </w:r>
-      <w:r>
-        <w:t xml:space="preserve">approaches and propose a new index to characterise and compare residual</w:t>
-      </w:r>
-      <w:r>
-        <w:t xml:space="preserve"> </w:t>
-      </w:r>
-      <w:r>
-        <w:t xml:space="preserve">correlation matrices. Overall, we provide a comprehensive framework for</w:t>
-      </w:r>
-      <w:r>
-        <w:t xml:space="preserve"> </w:t>
-      </w:r>
-      <w:r>
-        <w:t xml:space="preserve">integrative assessment and comparison of alternative jSDM performance.</w:t>
-      </w:r>
-    </w:p>
-    <w:p>
-      <w:pPr>
-        <w:pStyle w:val="BodyText"/>
-      </w:pPr>
-      <w:r>
-        <w:t xml:space="preserve">Overall, our results provide new insights into the most appropriate</w:t>
-      </w:r>
-      <w:r>
-        <w:t xml:space="preserve"> </w:t>
-      </w:r>
-      <w:r>
-        <w:t xml:space="preserve">strategies for jSDM fitting, according to the objective of the modelling</w:t>
-      </w:r>
-      <w:r>
-        <w:t xml:space="preserve"> </w:t>
-      </w:r>
-      <w:r>
-        <w:t xml:space="preserve">exercise</w:t>
-      </w:r>
-      <w:r>
-        <w:t xml:space="preserve"> </w:t>
-      </w:r>
-      <w:r>
-        <w:t xml:space="preserve">(</w:t>
-      </w:r>
-      <w:hyperlink w:anchor="ref-Troudet_2017">
-        <w:r>
-          <w:rPr>
-            <w:rStyle w:val="Hyperlink"/>
-          </w:rPr>
-          <w:t xml:space="preserve">Troudet</w:t>
-        </w:r>
-        <w:r>
-          <w:rPr>
-            <w:rStyle w:val="Hyperlink"/>
-          </w:rPr>
-          <w:t xml:space="preserve"> </w:t>
-        </w:r>
-        <w:r>
-          <w:rPr>
-            <w:rStyle w:val="Hyperlink"/>
-            <w:iCs/>
-            <w:i/>
-          </w:rPr>
-          <w:t xml:space="preserve">et al.</w:t>
-        </w:r>
-        <w:r>
-          <w:rPr>
-            <w:rStyle w:val="Hyperlink"/>
-          </w:rPr>
-          <w:t xml:space="preserve"> </w:t>
-        </w:r>
-        <w:r>
-          <w:rPr>
-            <w:rStyle w:val="Hyperlink"/>
-          </w:rPr>
-          <w:t xml:space="preserve">2017</w:t>
-        </w:r>
-      </w:hyperlink>
-      <w:r>
-        <w:t xml:space="preserve">)</w:t>
-      </w:r>
-      <w:r>
-        <w:t xml:space="preserve"> </w:t>
-      </w:r>
-      <w:r>
-        <w:t xml:space="preserve">and the data at hand. While the four considered</w:t>
-      </w:r>
-      <w:r>
-        <w:t xml:space="preserve"> </w:t>
-      </w:r>
-      <w:r>
-        <w:t xml:space="preserve">models performed equally well in terms of explanatory power, adding</w:t>
-      </w:r>
-      <w:r>
-        <w:t xml:space="preserve"> </w:t>
-      </w:r>
-      <w:r>
-        <w:t xml:space="preserve">extra information to traditional jSDM (i.e. that only consider abiotic</w:t>
-      </w:r>
-      <w:r>
-        <w:t xml:space="preserve"> </w:t>
-      </w:r>
-      <w:r>
-        <w:t xml:space="preserve">predictors) can still prove useful in some cases. For instance, adding</w:t>
-      </w:r>
-      <w:r>
-        <w:t xml:space="preserve"> </w:t>
-      </w:r>
-      <w:r>
-        <w:t xml:space="preserve">monitoring data for other non-target species can substantially increase</w:t>
-      </w:r>
-      <w:r>
-        <w:t xml:space="preserve"> </w:t>
-      </w:r>
-      <w:r>
-        <w:t xml:space="preserve">model predictive power by modifying inferred species-environment</w:t>
-      </w:r>
-      <w:r>
-        <w:t xml:space="preserve"> </w:t>
-      </w:r>
-      <w:r>
-        <w:t xml:space="preserve">relationships and residual correlation matrices. Similarly, adding</w:t>
-      </w:r>
-      <w:r>
-        <w:t xml:space="preserve"> </w:t>
-      </w:r>
-      <w:r>
-        <w:t xml:space="preserve">traits or phylogeny can lead to better model interpretability. To</w:t>
-      </w:r>
-      <w:r>
-        <w:t xml:space="preserve"> </w:t>
-      </w:r>
-      <w:r>
-        <w:t xml:space="preserve">confirm the generality of our findings, future studies should focus on</w:t>
-      </w:r>
-      <w:r>
-        <w:t xml:space="preserve"> </w:t>
-      </w:r>
-      <w:r>
-        <w:t xml:space="preserve">ecosystems that display different characteristics such as stronger</w:t>
-      </w:r>
-      <w:r>
-        <w:t xml:space="preserve"> </w:t>
-      </w:r>
-      <w:r>
-        <w:t xml:space="preserve">environmental filtering or competitive processes; or by resorting to</w:t>
-      </w:r>
-      <w:r>
-        <w:t xml:space="preserve"> </w:t>
-      </w:r>
-      <w:r>
-        <w:t xml:space="preserve">simulated case studies</w:t>
-      </w:r>
-      <w:r>
-        <w:t xml:space="preserve"> </w:t>
-      </w:r>
-      <w:r>
-        <w:t xml:space="preserve">(</w:t>
-      </w:r>
-      <w:hyperlink w:anchor="ref-Zurell_2010">
-        <w:r>
-          <w:rPr>
-            <w:rStyle w:val="Hyperlink"/>
-          </w:rPr>
-          <w:t xml:space="preserve">Zurell</w:t>
-        </w:r>
-        <w:r>
-          <w:rPr>
-            <w:rStyle w:val="Hyperlink"/>
-          </w:rPr>
-          <w:t xml:space="preserve"> </w:t>
-        </w:r>
-        <w:r>
-          <w:rPr>
-            <w:rStyle w:val="Hyperlink"/>
-            <w:iCs/>
-            <w:i/>
-          </w:rPr>
-          <w:t xml:space="preserve">et al.</w:t>
-        </w:r>
-        <w:r>
-          <w:rPr>
-            <w:rStyle w:val="Hyperlink"/>
-          </w:rPr>
-          <w:t xml:space="preserve"> </w:t>
-        </w:r>
-        <w:r>
-          <w:rPr>
-            <w:rStyle w:val="Hyperlink"/>
-          </w:rPr>
-          <w:t xml:space="preserve">2010</w:t>
-        </w:r>
-      </w:hyperlink>
-      <w:r>
-        <w:t xml:space="preserve"> </w:t>
-      </w:r>
-      <w:r>
-        <w:t xml:space="preserve">;</w:t>
-      </w:r>
-      <w:r>
-        <w:t xml:space="preserve"> </w:t>
-      </w:r>
-      <w:hyperlink w:anchor="ref-DiRenzo_2022">
-        <w:r>
-          <w:rPr>
-            <w:rStyle w:val="Hyperlink"/>
-          </w:rPr>
-          <w:t xml:space="preserve">DiRenzo</w:t>
-        </w:r>
-        <w:r>
-          <w:rPr>
-            <w:rStyle w:val="Hyperlink"/>
-          </w:rPr>
-          <w:t xml:space="preserve"> </w:t>
-        </w:r>
-        <w:r>
-          <w:rPr>
-            <w:rStyle w:val="Hyperlink"/>
-            <w:iCs/>
-            <w:i/>
-          </w:rPr>
-          <w:t xml:space="preserve">et al.</w:t>
-        </w:r>
-        <w:r>
-          <w:rPr>
-            <w:rStyle w:val="Hyperlink"/>
-          </w:rPr>
-          <w:t xml:space="preserve"> </w:t>
-        </w:r>
-        <w:r>
-          <w:rPr>
-            <w:rStyle w:val="Hyperlink"/>
-          </w:rPr>
-          <w:t xml:space="preserve">2022</w:t>
-        </w:r>
-      </w:hyperlink>
-      <w:r>
-        <w:t xml:space="preserve">)</w:t>
-      </w:r>
-      <w:r>
-        <w:t xml:space="preserve">.</w:t>
+        <w:t xml:space="preserve">, or across</w:t>
+      </w:r>
+      <w:r>
+        <w:t xml:space="preserve"> </w:t>
+      </w:r>
+      <w:r>
+        <w:t xml:space="preserve">contrasted ecosystems, for instance dominated either by environmental</w:t>
+      </w:r>
+      <w:r>
+        <w:t xml:space="preserve"> </w:t>
+      </w:r>
+      <w:r>
+        <w:t xml:space="preserve">filtering, or by competitive processes.</w:t>
       </w:r>
     </w:p>
     <w:bookmarkStart w:id="60" w:name="author-contributions"/>
@@ -10636,35 +10558,29 @@
         <w:pStyle w:val="FirstParagraph"/>
       </w:pPr>
       <w:r>
-        <w:t xml:space="preserve">MPM conveived the original idea with imputs from CV, AB, MC. CV analysed</w:t>
-      </w:r>
-      <w:r>
-        <w:t xml:space="preserve"> </w:t>
-      </w:r>
-      <w:r>
-        <w:t xml:space="preserve">the data and wrote the first draft of the manuscript. All authors</w:t>
-      </w:r>
-      <w:r>
-        <w:t xml:space="preserve"> </w:t>
-      </w:r>
-      <w:r>
-        <w:t xml:space="preserve">provided critical comments on earlier version of the manuscript and ave</w:t>
-      </w:r>
-      <w:r>
-        <w:t xml:space="preserve"> </w:t>
-      </w:r>
-      <w:r>
-        <w:t xml:space="preserve">final approval for publication.</w:t>
+        <w:t xml:space="preserve">MPM conceived the project with inputs from CV, AB, MC. CV analysed data</w:t>
+      </w:r>
+      <w:r>
+        <w:t xml:space="preserve"> </w:t>
+      </w:r>
+      <w:r>
+        <w:t xml:space="preserve">and led manuscript write-up. All authors had significant inputs to the</w:t>
+      </w:r>
+      <w:r>
+        <w:t xml:space="preserve"> </w:t>
+      </w:r>
+      <w:r>
+        <w:t xml:space="preserve">manuscript and approved this final version.</w:t>
       </w:r>
     </w:p>
     <w:bookmarkEnd w:id="60"/>
-    <w:bookmarkStart w:id="62" w:name="acknowledgment"/>
+    <w:bookmarkStart w:id="62" w:name="acknowledgments"/>
     <w:p>
       <w:pPr>
         <w:pStyle w:val="Heading2"/>
       </w:pPr>
       <w:r>
-        <w:t xml:space="preserve">Acknowledgment</w:t>
+        <w:t xml:space="preserve">Acknowledgments</w:t>
       </w:r>
     </w:p>
     <w:p>
@@ -10672,55 +10588,43 @@
         <w:pStyle w:val="FirstParagraph"/>
       </w:pPr>
       <w:r>
-        <w:t xml:space="preserve">The authors are very grateful to Marion Maguer and Vincet Le Garrec who</w:t>
-      </w:r>
-      <w:r>
-        <w:t xml:space="preserve"> </w:t>
-      </w:r>
-      <w:r>
-        <w:t xml:space="preserve">conducted the fieldwork and laboratory analysis that made this study</w:t>
-      </w:r>
-      <w:r>
-        <w:t xml:space="preserve"> </w:t>
-      </w:r>
-      <w:r>
-        <w:t xml:space="preserve">possible, as well as to all students, technicians, engineers and</w:t>
-      </w:r>
-      <w:r>
-        <w:t xml:space="preserve"> </w:t>
-      </w:r>
-      <w:r>
-        <w:t xml:space="preserve">Ph.D. that have been involved in this long-term effort. This study was</w:t>
-      </w:r>
-      <w:r>
-        <w:t xml:space="preserve"> </w:t>
-      </w:r>
-      <w:r>
-        <w:t xml:space="preserve">supported by the REBENT programme coordinated by Sandrine Derrien (MNHN)</w:t>
-      </w:r>
-      <w:r>
-        <w:t xml:space="preserve"> </w:t>
-      </w:r>
-      <w:r>
-        <w:t xml:space="preserve">and its funding partners (Agence de l’eau Loire-Bretagne, Région</w:t>
-      </w:r>
-      <w:r>
-        <w:t xml:space="preserve"> </w:t>
-      </w:r>
-      <w:r>
-        <w:t xml:space="preserve">Bretagne, DREAL Bretagne). The authors would also like to acknowledge</w:t>
-      </w:r>
-      <w:r>
-        <w:t xml:space="preserve"> </w:t>
-      </w:r>
-      <w:r>
-        <w:t xml:space="preserve">the Pôle de Calcul et de Données Marines (PCDM) for providing DATARMOR</w:t>
-      </w:r>
-      <w:r>
-        <w:t xml:space="preserve"> </w:t>
-      </w:r>
-      <w:r>
-        <w:t xml:space="preserve">storage and computational resources.</w:t>
+        <w:t xml:space="preserve">We are grateful to Marion Maguer and Vincent Le Garrec who conducted</w:t>
+      </w:r>
+      <w:r>
+        <w:t xml:space="preserve"> </w:t>
+      </w:r>
+      <w:r>
+        <w:t xml:space="preserve">fieldwork and laboratory analyses, as well as to supporting students and</w:t>
+      </w:r>
+      <w:r>
+        <w:t xml:space="preserve"> </w:t>
+      </w:r>
+      <w:r>
+        <w:t xml:space="preserve">staff involved in the REBENT monitoring programme coordinated by</w:t>
+      </w:r>
+      <w:r>
+        <w:t xml:space="preserve"> </w:t>
+      </w:r>
+      <w:r>
+        <w:t xml:space="preserve">Sandrine Derrien (MNHN) and its funding partners (Agence de l’eau</w:t>
+      </w:r>
+      <w:r>
+        <w:t xml:space="preserve"> </w:t>
+      </w:r>
+      <w:r>
+        <w:t xml:space="preserve">Loire-Bretagne, Région Bretagne, DREAL Bretagne). The authors would also</w:t>
+      </w:r>
+      <w:r>
+        <w:t xml:space="preserve"> </w:t>
+      </w:r>
+      <w:r>
+        <w:t xml:space="preserve">like to acknowledge the Pôle de Calcul et de Données Marines (PCDM) for</w:t>
+      </w:r>
+      <w:r>
+        <w:t xml:space="preserve"> </w:t>
+      </w:r>
+      <w:r>
+        <w:t xml:space="preserve">providing DATARMOR storage and computational resources.</w:t>
       </w:r>
       <w:r>
         <w:t xml:space="preserve"> </w:t>
@@ -10734,13 +10638,13 @@
         </w:r>
       </w:hyperlink>
       <w:r>
-        <w:t xml:space="preserve">. MPM is</w:t>
-      </w:r>
-      <w:r>
-        <w:t xml:space="preserve"> </w:t>
-      </w:r>
-      <w:r>
-        <w:t xml:space="preserve">the recipient of an ANR early career grant ANR-21-CE02-0006.</w:t>
+        <w:t xml:space="preserve">. MPM is the recipient of an ANR early career</w:t>
+      </w:r>
+      <w:r>
+        <w:t xml:space="preserve"> </w:t>
+      </w:r>
+      <w:r>
+        <w:t xml:space="preserve">grant ANR-21-CE02-0006.</w:t>
       </w:r>
     </w:p>
     <w:bookmarkEnd w:id="62"/>

</xml_diff>